<commit_message>
week 9 update added plus worked on draft documentation
</commit_message>
<xml_diff>
--- a/Placement Research Project.docx
+++ b/Placement Research Project.docx
@@ -16,40 +16,6 @@
         </w:rPr>
         <w:t>An Evaluation of Data Center HVAC Environmental Monitoring Solution: Lightweight and Open Source</w:t>
       </w:r>
-    </w:p>
-    <w:p>
-      <w:pPr>
-        <w:pStyle w:val="Author"/>
-        <w:spacing w:before="5pt" w:beforeAutospacing="1" w:after="5pt" w:afterAutospacing="1"/>
-        <w:rPr>
-          <w:sz w:val="16"/>
-          <w:szCs w:val="16"/>
-        </w:rPr>
-      </w:pPr>
-      <w:r>
-        <w:rPr>
-          <w:sz w:val="16"/>
-          <w:szCs w:val="16"/>
-        </w:rPr>
-        <w:t>*</w:t>
-      </w:r>
-      <w:r>
-        <w:rPr>
-          <w:sz w:val="16"/>
-          <w:szCs w:val="16"/>
-        </w:rPr>
-        <w:t>Note: Sub-titles are not captured in Xplore and should not be used</w:t>
-      </w:r>
-    </w:p>
-    <w:p>
-      <w:pPr>
-        <w:pStyle w:val="Author"/>
-        <w:spacing w:before="5pt" w:beforeAutospacing="1" w:after="5pt" w:afterAutospacing="1" w:line="6pt" w:lineRule="auto"/>
-        <w:rPr>
-          <w:sz w:val="16"/>
-          <w:szCs w:val="16"/>
-        </w:rPr>
-      </w:pPr>
     </w:p>
     <w:p>
       <w:pPr>
@@ -531,54 +497,85 @@
         <w:pStyle w:val="Heading1"/>
       </w:pPr>
       <w:r>
-        <w:t>Introduction (</w:t>
-      </w:r>
-      <w:r>
-        <w:rPr>
-          <w:rFonts w:eastAsia="MS Mincho"/>
-          <w:i/>
-        </w:rPr>
-        <w:t>Heading 1</w:t>
-      </w:r>
-      <w:r>
-        <w:t>)</w:t>
+        <w:t>ABSTARCT</w:t>
+      </w:r>
+    </w:p>
+    <w:p>
+      <w:pPr>
+        <w:jc w:val="start"/>
+        <w:rPr>
+          <w:spacing w:val="-1"/>
+          <w:lang w:val="x-none" w:eastAsia="x-none"/>
+        </w:rPr>
+      </w:pPr>
+      <w:r>
+        <w:rPr>
+          <w:spacing w:val="-1"/>
+          <w:lang w:val="en-IE" w:eastAsia="x-none"/>
+        </w:rPr>
+        <w:t xml:space="preserve">  </w:t>
+      </w:r>
+      <w:r>
+        <w:rPr>
+          <w:spacing w:val="-1"/>
+          <w:lang w:val="x-none" w:eastAsia="x-none"/>
+        </w:rPr>
+        <w:t>This paper examines the use of lightweight and open-source</w:t>
+      </w:r>
+      <w:r>
+        <w:rPr>
+          <w:spacing w:val="-1"/>
+          <w:lang w:val="en-IE" w:eastAsia="x-none"/>
+        </w:rPr>
+        <w:t xml:space="preserve"> </w:t>
+      </w:r>
+      <w:r>
+        <w:rPr>
+          <w:spacing w:val="-1"/>
+          <w:lang w:val="x-none" w:eastAsia="x-none"/>
+        </w:rPr>
+        <w:t>software for tracking environmental parameters such as temperature, humidity, and airflow within data canter HVAC (Heating, Ventilation, and Air Conditioning) systems. The study implements Prometheus with Grafana on a virtual machine running Ubuntu 24.04 and compares their performance. To test the tools’ efficacy, custom Python-based exporters were simulated sensor data that refreshed every 5 seconds. As noted in the results section, despite needing extra notification setup precision for alerting functions, Prometheus and Grafana displayed superb modularity alongside excellent resource-efficient dashboards within low overhead environments. The analysis supports consideration of these tools for monitoring system reliability and mitigating risks of HVAC failures in data centre’s while outlining prospective adjustments.</w:t>
+      </w:r>
+    </w:p>
+    <w:p>
+      <w:pPr>
+        <w:jc w:val="start"/>
+        <w:rPr>
+          <w:spacing w:val="-1"/>
+          <w:lang w:val="x-none" w:eastAsia="x-none"/>
+        </w:rPr>
+      </w:pPr>
+    </w:p>
+    <w:p>
+      <w:pPr>
+        <w:pStyle w:val="Heading2"/>
+        <w:rPr>
+          <w:lang w:val="en-IE"/>
+        </w:rPr>
+      </w:pPr>
+      <w:r>
+        <w:rPr>
+          <w:lang w:val="en-IE"/>
+        </w:rPr>
+        <w:t>Index Terms</w:t>
       </w:r>
     </w:p>
     <w:p>
       <w:pPr>
         <w:pStyle w:val="BodyText"/>
+        <w:ind w:firstLine="0pt"/>
       </w:pPr>
       <w:r>
         <w:rPr>
           <w:lang w:val="en-US"/>
         </w:rPr>
-        <w:t xml:space="preserve">In </w:t>
+        <w:tab/>
       </w:r>
       <w:r>
         <w:rPr>
           <w:lang w:val="en-US"/>
         </w:rPr>
-        <w:t>modern</w:t>
-      </w:r>
-      <w:r>
-        <w:rPr>
-          <w:lang w:val="en-US"/>
-        </w:rPr>
-        <w:t xml:space="preserve"> data centers, HVAC systems, along with other auxiliary systems such as Air Conditioning Systems and Refrigeration Equipment (ACR), Hardware, Control Software, and Data Networks serve the primary necessity of maintaining environmental conditions needed for the hardware equipment’s reliability and energy efficiency. Power outages or airflow intakes may damage important components in datacenters and increase losses. In this paper we discuss an open source technique and lightweight solution to aid in monitoring the environment specially tailored for datacenter </w:t>
-      </w:r>
-      <w:proofErr w:type="gramStart"/>
-      <w:r>
-        <w:rPr>
-          <w:lang w:val="en-US"/>
-        </w:rPr>
-        <w:t>HVACs .</w:t>
-      </w:r>
-      <w:proofErr w:type="gramEnd"/>
-      <w:r>
-        <w:rPr>
-          <w:lang w:val="en-US"/>
-        </w:rPr>
-        <w:t xml:space="preserve"> The goal is to practical design employing Prometheus and Grafana to evaluate interfaces with simulated data stream inputs</w:t>
+        <w:t>HVAC monitoring, open-source tools, Prometheus, Grafana, Zabbix, data center uptime, environmental sensors, ASHRAE standards.</w:t>
       </w:r>
     </w:p>
     <w:p>
@@ -586,7 +583,305 @@
         <w:pStyle w:val="Heading1"/>
       </w:pPr>
       <w:r>
-        <w:t>Ease of Use</w:t>
+        <w:t>Introduction</w:t>
+      </w:r>
+    </w:p>
+    <w:p>
+      <w:pPr>
+        <w:ind w:firstLine="14.40pt"/>
+        <w:jc w:val="start"/>
+        <w:rPr>
+          <w:spacing w:val="-1"/>
+          <w:lang w:val="x-none" w:eastAsia="x-none"/>
+        </w:rPr>
+      </w:pPr>
+      <w:r>
+        <w:rPr>
+          <w:spacing w:val="-1"/>
+          <w:lang w:val="x-none" w:eastAsia="x-none"/>
+        </w:rPr>
+        <w:t xml:space="preserve">Data centers are critical components of the contemporary digital ecosystem, needing near-constant uptime to power important functions. HVAC systems are central to equipment overheating and degradation preventative repairs by controlling temperature, humidity, and airflow [1]. Thousands of dollars per hour can be lost due to organizational downtimes as a result of HVAC malfunctions [2]. This paper examines Prometheus with Grafana as open-source lightweight monitoring tools which could solve these issues. It integrates theoretical analyses on industry norms (e.g., ASHRAE guidelines) with practical implementation to evaluate setup difficulty, resource usage, dashboard quality, flexibility and alerting tools for systems responsive design. </w:t>
+      </w:r>
+      <w:r>
+        <w:rPr>
+          <w:spacing w:val="-1"/>
+          <w:lang w:val="x-none" w:eastAsia="x-none"/>
+        </w:rPr>
+        <w:t>The ultimate aim is enabling data canter operators a framework that is easier to expand and more cost-effective to monitor.</w:t>
+      </w:r>
+    </w:p>
+    <w:p>
+      <w:pPr>
+        <w:pStyle w:val="Heading1"/>
+      </w:pPr>
+      <w:r>
+        <w:t>Theoretical Background</w:t>
+      </w:r>
+    </w:p>
+    <w:p>
+      <w:pPr>
+        <w:ind w:firstLine="14.40pt"/>
+        <w:jc w:val="start"/>
+        <w:rPr>
+          <w:spacing w:val="-1"/>
+          <w:lang w:val="x-none" w:eastAsia="x-none"/>
+        </w:rPr>
+      </w:pPr>
+      <w:r>
+        <w:rPr>
+          <w:spacing w:val="-1"/>
+          <w:lang w:val="x-none" w:eastAsia="x-none"/>
+        </w:rPr>
+        <w:t>For data centres, operational environmental attributes like temperature (°C), humidity (%RH), and airflow (CFM) are important. ASHRAE indicates that the optimal relative humidity is between 20-60% and temperatures ranging from 18-27 °C for averting equipment malfunction [2]. Poorly controlled HVAC systems can lead to significant amounts of downtime, with some estimating costs in the thousands per hour [3]. We aim to examine how monitoring tools using open-source platforms can provide cost-effective solutions while still implementing effective preventative safeguards and fail-safety mechanisms to avert system failures.</w:t>
+      </w:r>
+    </w:p>
+    <w:p>
+      <w:pPr>
+        <w:pStyle w:val="BodyText"/>
+        <w:ind w:start="50.40pt" w:firstLine="0pt"/>
+      </w:pPr>
+    </w:p>
+    <w:p>
+      <w:pPr>
+        <w:pStyle w:val="Heading1"/>
+        <w:rPr>
+          <w:lang w:val="en-IE"/>
+        </w:rPr>
+      </w:pPr>
+      <w:bookmarkStart w:id="0" w:name="_Hlk202023620"/>
+      <w:r>
+        <w:rPr>
+          <w:lang w:val="en-IE"/>
+        </w:rPr>
+        <w:t>Tool Selection and Evaluation Criteria</w:t>
+      </w:r>
+      <w:bookmarkEnd w:id="0"/>
+    </w:p>
+    <w:p>
+      <w:pPr>
+        <w:ind w:firstLine="14.40pt"/>
+        <w:jc w:val="start"/>
+        <w:rPr>
+          <w:spacing w:val="-1"/>
+          <w:lang w:val="x-none" w:eastAsia="x-none"/>
+        </w:rPr>
+      </w:pPr>
+      <w:r>
+        <w:rPr>
+          <w:spacing w:val="-1"/>
+          <w:lang w:val="x-none" w:eastAsia="x-none"/>
+        </w:rPr>
+        <w:t>Prometheus, along with Grafana for visualization, was selected after considering community support and existing documentation. As previously discussed, Prometheus provides a modular approach which enables the use of supplementary tools such as Grafana for visualization. Evaluation criteria include:</w:t>
+      </w:r>
+    </w:p>
+    <w:p>
+      <w:pPr>
+        <w:numPr>
+          <w:ilvl w:val="0"/>
+          <w:numId w:val="26"/>
+        </w:numPr>
+        <w:jc w:val="start"/>
+        <w:rPr>
+          <w:spacing w:val="-1"/>
+          <w:lang w:val="en-IE" w:eastAsia="x-none"/>
+        </w:rPr>
+      </w:pPr>
+      <w:r>
+        <w:rPr>
+          <w:b/>
+          <w:bCs/>
+          <w:spacing w:val="-1"/>
+          <w:lang w:val="en-IE" w:eastAsia="x-none"/>
+        </w:rPr>
+        <w:t>Setup Difficulty</w:t>
+      </w:r>
+      <w:r>
+        <w:rPr>
+          <w:spacing w:val="-1"/>
+          <w:lang w:val="en-IE" w:eastAsia="x-none"/>
+        </w:rPr>
+        <w:t>: Ease of installation and configuration.</w:t>
+      </w:r>
+    </w:p>
+    <w:p>
+      <w:pPr>
+        <w:numPr>
+          <w:ilvl w:val="0"/>
+          <w:numId w:val="26"/>
+        </w:numPr>
+        <w:jc w:val="start"/>
+        <w:rPr>
+          <w:spacing w:val="-1"/>
+          <w:lang w:val="en-IE" w:eastAsia="x-none"/>
+        </w:rPr>
+      </w:pPr>
+      <w:r>
+        <w:rPr>
+          <w:b/>
+          <w:bCs/>
+          <w:spacing w:val="-1"/>
+          <w:lang w:val="en-IE" w:eastAsia="x-none"/>
+        </w:rPr>
+        <w:t>Resource Usage</w:t>
+      </w:r>
+      <w:r>
+        <w:rPr>
+          <w:spacing w:val="-1"/>
+          <w:lang w:val="en-IE" w:eastAsia="x-none"/>
+        </w:rPr>
+        <w:t>: Memory and CPU consumption.</w:t>
+      </w:r>
+    </w:p>
+    <w:p>
+      <w:pPr>
+        <w:numPr>
+          <w:ilvl w:val="0"/>
+          <w:numId w:val="26"/>
+        </w:numPr>
+        <w:jc w:val="start"/>
+        <w:rPr>
+          <w:spacing w:val="-1"/>
+          <w:lang w:val="en-IE" w:eastAsia="x-none"/>
+        </w:rPr>
+      </w:pPr>
+      <w:r>
+        <w:rPr>
+          <w:b/>
+          <w:bCs/>
+          <w:spacing w:val="-1"/>
+          <w:lang w:val="en-IE" w:eastAsia="x-none"/>
+        </w:rPr>
+        <w:t>Dashboard Quality</w:t>
+      </w:r>
+      <w:r>
+        <w:rPr>
+          <w:spacing w:val="-1"/>
+          <w:lang w:val="en-IE" w:eastAsia="x-none"/>
+        </w:rPr>
+        <w:t>: Visualization clarity and customization.</w:t>
+      </w:r>
+    </w:p>
+    <w:p>
+      <w:pPr>
+        <w:numPr>
+          <w:ilvl w:val="0"/>
+          <w:numId w:val="26"/>
+        </w:numPr>
+        <w:jc w:val="start"/>
+        <w:rPr>
+          <w:spacing w:val="-1"/>
+          <w:lang w:val="en-IE" w:eastAsia="x-none"/>
+        </w:rPr>
+      </w:pPr>
+      <w:r>
+        <w:rPr>
+          <w:b/>
+          <w:bCs/>
+          <w:spacing w:val="-1"/>
+          <w:lang w:val="en-IE" w:eastAsia="x-none"/>
+        </w:rPr>
+        <w:t>Flexibility</w:t>
+      </w:r>
+      <w:r>
+        <w:rPr>
+          <w:spacing w:val="-1"/>
+          <w:lang w:val="en-IE" w:eastAsia="x-none"/>
+        </w:rPr>
+        <w:t>: Adaptability to different monitoring needs.</w:t>
+      </w:r>
+    </w:p>
+    <w:p>
+      <w:pPr>
+        <w:numPr>
+          <w:ilvl w:val="0"/>
+          <w:numId w:val="26"/>
+        </w:numPr>
+        <w:jc w:val="start"/>
+        <w:rPr>
+          <w:spacing w:val="-1"/>
+          <w:lang w:val="en-IE" w:eastAsia="x-none"/>
+        </w:rPr>
+      </w:pPr>
+      <w:r>
+        <w:rPr>
+          <w:b/>
+          <w:bCs/>
+          <w:spacing w:val="-1"/>
+          <w:lang w:val="en-IE" w:eastAsia="x-none"/>
+        </w:rPr>
+        <w:t>Alerting</w:t>
+      </w:r>
+      <w:r>
+        <w:rPr>
+          <w:spacing w:val="-1"/>
+          <w:lang w:val="en-IE" w:eastAsia="x-none"/>
+        </w:rPr>
+        <w:t>: Effectiveness of notification systems.</w:t>
+      </w:r>
+    </w:p>
+    <w:p>
+      <w:pPr>
+        <w:ind w:start="18pt"/>
+        <w:jc w:val="start"/>
+        <w:rPr>
+          <w:spacing w:val="-1"/>
+          <w:lang w:val="en-IE" w:eastAsia="x-none"/>
+        </w:rPr>
+      </w:pPr>
+    </w:p>
+    <w:p>
+      <w:pPr>
+        <w:ind w:firstLine="14.40pt"/>
+        <w:jc w:val="start"/>
+        <w:rPr>
+          <w:spacing w:val="-1"/>
+          <w:lang w:val="x-none" w:eastAsia="x-none"/>
+        </w:rPr>
+      </w:pPr>
+      <w:r>
+        <w:rPr>
+          <w:spacing w:val="-1"/>
+          <w:lang w:val="x-none" w:eastAsia="x-none"/>
+        </w:rPr>
+        <w:t>These criteria are consistent with the requirements for lightweight, easily maintained solutions within data canter settings.</w:t>
+      </w:r>
+    </w:p>
+    <w:p>
+      <w:pPr>
+        <w:ind w:firstLine="14.40pt"/>
+        <w:jc w:val="start"/>
+        <w:rPr>
+          <w:spacing w:val="-1"/>
+          <w:lang w:val="x-none" w:eastAsia="x-none"/>
+        </w:rPr>
+      </w:pPr>
+    </w:p>
+    <w:p>
+      <w:pPr>
+        <w:pStyle w:val="BodyText"/>
+      </w:pPr>
+    </w:p>
+    <w:p>
+      <w:pPr>
+        <w:pStyle w:val="Heading1"/>
+      </w:pPr>
+      <w:r>
+        <w:t xml:space="preserve">Practical Implementation </w:t>
+      </w:r>
+      <w:r>
+        <w:t>e</w:t>
+      </w:r>
+    </w:p>
+    <w:p>
+      <w:pPr>
+        <w:pStyle w:val="BodyText"/>
+      </w:pPr>
+      <w:r>
+        <w:t xml:space="preserve">After the text edit has been completed, the paper is ready for the template. Duplicate the template file by using the Save As command, and use the naming convention prescribed by your conference for the name of your paper. In this newly created file, highlight all of the contents and import your </w:t>
+      </w:r>
+      <w:r>
+        <w:lastRenderedPageBreak/>
+        <w:t>prepared text file. You are now ready to style your paper; use the scroll down window on the left of the MS Word Formatting toolbar.</w:t>
       </w:r>
     </w:p>
     <w:p>
@@ -594,722 +889,185 @@
         <w:pStyle w:val="Heading2"/>
       </w:pPr>
       <w:r>
-        <w:t xml:space="preserve">Selecting a </w:t>
-      </w:r>
-      <w:r>
-        <w:t>Template</w:t>
-      </w:r>
-      <w:r>
-        <w:t xml:space="preserve"> (Heading 2)</w:t>
-      </w:r>
-    </w:p>
-    <w:p>
-      <w:pPr>
-        <w:pStyle w:val="BodyText"/>
-      </w:pPr>
-      <w:r>
-        <w:t xml:space="preserve">First, confirm that you have the correct template for your paper size. This template has been tailored for output on the </w:t>
-      </w:r>
-      <w:r>
-        <w:rPr>
-          <w:lang w:val="en-US"/>
-        </w:rPr>
-        <w:t>A4</w:t>
-      </w:r>
-      <w:r>
-        <w:t xml:space="preserve"> paper size. If you are using </w:t>
-      </w:r>
-      <w:r>
-        <w:rPr>
-          <w:lang w:val="en-US"/>
-        </w:rPr>
-        <w:t>US letter</w:t>
-      </w:r>
-      <w:r>
-        <w:t>-sized paper, please close this</w:t>
-      </w:r>
-      <w:r>
-        <w:t xml:space="preserve"> file and download the </w:t>
-      </w:r>
-      <w:r>
-        <w:rPr>
-          <w:lang w:val="en-US"/>
-        </w:rPr>
-        <w:t xml:space="preserve">Microsoft Word, Letter </w:t>
-      </w:r>
-      <w:r>
-        <w:t>file</w:t>
-      </w:r>
-      <w:r>
-        <w:t>.</w:t>
-      </w:r>
-    </w:p>
-    <w:p>
-      <w:pPr>
-        <w:pStyle w:val="Heading2"/>
-      </w:pPr>
-      <w:r>
-        <w:t>Maintaining the Integrity of the Specifications</w:t>
-      </w:r>
-    </w:p>
-    <w:p>
-      <w:pPr>
-        <w:pStyle w:val="BodyText"/>
-      </w:pPr>
-      <w:r>
-        <w:t>The template is used to format your paper and style the text. All margins, column widths, line spaces, and text fonts are prescribed; please do not alter them. You may note peculiarities. For example, the head margin in this template measures proportionately more than is customary. This measurement and others are deliberate, using specifications that anticipate your paper as one part of the entire proceedings, and not as an independent document. Please do not revise any of the current designations.</w:t>
-      </w:r>
-    </w:p>
-    <w:p>
-      <w:pPr>
-        <w:pStyle w:val="Heading1"/>
-      </w:pPr>
-      <w:r>
-        <w:t xml:space="preserve">Prepare Your Paper </w:t>
-      </w:r>
-      <w:r>
-        <w:t>Before</w:t>
-      </w:r>
-      <w:r>
-        <w:t xml:space="preserve"> Styling</w:t>
-      </w:r>
-    </w:p>
-    <w:p>
-      <w:pPr>
-        <w:pStyle w:val="BodyText"/>
-        <w:rPr>
-          <w:lang w:val="en-US"/>
-        </w:rPr>
-      </w:pPr>
-      <w:r>
-        <w:t>Before</w:t>
-      </w:r>
-      <w:r>
-        <w:t xml:space="preserve"> you begin to format your paper, first write and save the content as a separate text file. </w:t>
-      </w:r>
-      <w:r>
-        <w:rPr>
-          <w:lang w:val="en-US"/>
-        </w:rPr>
-        <w:t>Complete all content and organizational editing before formatting. Please note sections A-D below for more information on proofreading, spelling and grammar.</w:t>
-      </w:r>
-    </w:p>
-    <w:p>
-      <w:pPr>
-        <w:pStyle w:val="BodyText"/>
-      </w:pPr>
-      <w:r>
-        <w:t>Keep your text and graphic files separate until after the text has been formatted and styled. Do not use hard tabs, and limit use of hard returns to only one return at the end of a paragraph. Do not add any kind of pagination anywhere in the paper. Do not number text heads-the template will do that for you.</w:t>
-      </w:r>
-    </w:p>
-    <w:p>
-      <w:pPr>
-        <w:pStyle w:val="Heading2"/>
-      </w:pPr>
-      <w:r>
-        <w:t>Abbreviations</w:t>
-      </w:r>
-      <w:r>
-        <w:t xml:space="preserve"> and Acronyms</w:t>
-      </w:r>
-    </w:p>
-    <w:p>
-      <w:pPr>
-        <w:pStyle w:val="BodyText"/>
-      </w:pPr>
-      <w:r>
-        <w:t xml:space="preserve">Define abbreviations and acronyms the first time they are used in the text, even after they have been defined in the abstract. Abbreviations such as IEEE, SI, MKS, CGS, </w:t>
-      </w:r>
-      <w:proofErr w:type="spellStart"/>
-      <w:r>
-        <w:t>sc</w:t>
-      </w:r>
-      <w:proofErr w:type="spellEnd"/>
-      <w:r>
-        <w:t>, dc, and rms do not have to be defined. Do not use abbreviations in the title or heads unless they are unavoidable.</w:t>
-      </w:r>
-    </w:p>
-    <w:p>
-      <w:pPr>
-        <w:pStyle w:val="Heading2"/>
-      </w:pPr>
-      <w:r>
-        <w:t>Units</w:t>
-      </w:r>
-    </w:p>
-    <w:p>
-      <w:pPr>
-        <w:pStyle w:val="bulletlist"/>
-      </w:pPr>
-      <w:r>
-        <w:t xml:space="preserve">Use </w:t>
-      </w:r>
-      <w:r>
-        <w:t>either</w:t>
-      </w:r>
-      <w:r>
-        <w:t xml:space="preserve"> SI (MKS) or CGS as primary units. (SI units are encouraged.) English units may be used as secondary units (in parentheses). An exception would be the use of English units as identifiers in trade, such as “3.5-inch disk drive”.</w:t>
-      </w:r>
-    </w:p>
-    <w:p>
-      <w:pPr>
-        <w:pStyle w:val="bulletlist"/>
-      </w:pPr>
-      <w:r>
-        <w:t xml:space="preserve">Avoid combining SI and CGS units, such as current in amperes and magnetic field in </w:t>
-      </w:r>
-      <w:proofErr w:type="spellStart"/>
-      <w:r>
-        <w:t>oersteds</w:t>
-      </w:r>
-      <w:proofErr w:type="spellEnd"/>
-      <w:r>
-        <w:t>. This often leads to confusion because equations do not balance dimensionally. If you must use mixed units, clearly state the units for each quantity that you use in an equation.</w:t>
-      </w:r>
-    </w:p>
-    <w:p>
-      <w:pPr>
-        <w:pStyle w:val="bulletlist"/>
-      </w:pPr>
-      <w:r>
-        <w:t>Do not mix complete spellings and abbreviations of units: “Wb/m2” or “</w:t>
-      </w:r>
-      <w:proofErr w:type="spellStart"/>
-      <w:r>
-        <w:t>webers</w:t>
-      </w:r>
-      <w:proofErr w:type="spellEnd"/>
-      <w:r>
-        <w:t xml:space="preserve"> per square meter”, not “</w:t>
-      </w:r>
-      <w:proofErr w:type="spellStart"/>
-      <w:r>
-        <w:t>webers</w:t>
-      </w:r>
-      <w:proofErr w:type="spellEnd"/>
-      <w:r>
-        <w:t xml:space="preserve">/m2”.  Spell out units when they appear in text: “. . . a few </w:t>
-      </w:r>
-      <w:proofErr w:type="spellStart"/>
-      <w:r>
-        <w:t>henries</w:t>
-      </w:r>
-      <w:proofErr w:type="spellEnd"/>
-      <w:r>
-        <w:t>”, not “. . . a few H”.</w:t>
-      </w:r>
-    </w:p>
-    <w:p>
-      <w:pPr>
-        <w:pStyle w:val="sponsors"/>
-        <w:framePr w:wrap="auto" w:vAnchor="page" w:hAnchor="page" w:x="45.90pt" w:y="756.05pt"/>
-        <w:ind w:firstLine="14.45pt"/>
-      </w:pPr>
-      <w:r>
-        <w:t>Identif</w:t>
-      </w:r>
-      <w:r>
-        <w:t xml:space="preserve">y applicable </w:t>
-      </w:r>
-      <w:r>
-        <w:t>funding agency</w:t>
-      </w:r>
-      <w:r>
-        <w:t xml:space="preserve"> here. </w:t>
-      </w:r>
-      <w:r>
-        <w:rPr>
-          <w:iCs/>
-        </w:rPr>
-        <w:t>If none, delete this text box</w:t>
-      </w:r>
-      <w:r>
-        <w:rPr>
-          <w:iCs/>
-        </w:rPr>
-        <w:t>.</w:t>
-      </w:r>
-    </w:p>
-    <w:p>
-      <w:pPr>
-        <w:pStyle w:val="bulletlist"/>
-      </w:pPr>
-      <w:r>
-        <w:t xml:space="preserve">Use a zero before decimal points: “0.25”, not “.25”. Use “cm3”, not “cc”. </w:t>
-      </w:r>
-      <w:r>
-        <w:t>(</w:t>
-      </w:r>
-      <w:r>
-        <w:rPr>
-          <w:i/>
-          <w:iCs/>
-        </w:rPr>
-        <w:t>bullet list</w:t>
-      </w:r>
-      <w:r>
-        <w:t>)</w:t>
-      </w:r>
-    </w:p>
-    <w:p>
-      <w:pPr>
-        <w:pStyle w:val="Heading2"/>
-      </w:pPr>
-      <w:r>
-        <w:t>Equations</w:t>
-      </w:r>
-    </w:p>
-    <w:p>
-      <w:pPr>
-        <w:pStyle w:val="BodyText"/>
-      </w:pPr>
-      <w:r>
-        <w:t xml:space="preserve">The equations are an exception to the prescribed specifications of this template. You will need to determine whether or not your equation should be typed using either the </w:t>
-      </w:r>
-      <w:r>
-        <w:lastRenderedPageBreak/>
-        <w:t>Times New Roman or the Symbol font (please no other font). To create multileveled equations, it may be necessary to treat the equation as a graphic and insert it into the text after your paper is styled.</w:t>
-      </w:r>
-    </w:p>
-    <w:p>
-      <w:pPr>
-        <w:pStyle w:val="BodyText"/>
-        <w:rPr>
-          <w:lang w:val="en-US"/>
-        </w:rPr>
-      </w:pPr>
-      <w:r>
-        <w:t>Number equations consecutively. Equation numbers, within parentheses, are to position flush right, as in (1), using a right tab stop. To make your equations more compact, you may use the solidus ( / ), the exp function, or appropriate exponents. Italicize Roman symbols for quantities and variables, but not Greek symbols. Use a long dash rather than a hyphen for a minus sign. Punctuate equations with commas or periods when they are part of a sentence, as in</w:t>
-      </w:r>
-      <w:r>
-        <w:rPr>
-          <w:lang w:val="en-US"/>
-        </w:rPr>
-        <w:t>:</w:t>
-      </w:r>
-    </w:p>
-    <w:p>
-      <w:pPr>
-        <w:pStyle w:val="equation"/>
-        <w:rPr>
-          <w:rFonts w:hint="eastAsia"/>
-        </w:rPr>
-      </w:pPr>
-      <w:r>
-        <w:tab/>
-      </w:r>
-      <w:r>
-        <w:rPr>
-          <w:rFonts w:ascii="Times New Roman" w:hAnsi="Times New Roman" w:cs="Times New Roman"/>
-          <w:i/>
-        </w:rPr>
-        <w:t>a</w:t>
-      </w:r>
-      <w:r>
-        <w:t></w:t>
-      </w:r>
-      <w:r>
-        <w:t></w:t>
-      </w:r>
-      <w:r>
-        <w:t></w:t>
-      </w:r>
-      <w:r>
-        <w:rPr>
-          <w:rFonts w:ascii="Times New Roman" w:hAnsi="Times New Roman" w:cs="Times New Roman"/>
-          <w:i/>
-        </w:rPr>
-        <w:t>b</w:t>
-      </w:r>
-      <w:r>
-        <w:t></w:t>
-      </w:r>
-      <w:r>
-        <w:t></w:t>
-      </w:r>
-      <w:r>
-        <w:t></w:t>
-      </w:r>
-      <w:r>
-        <w:t></w:t>
-      </w:r>
-      <w:r>
-        <w:t></w:t>
-      </w:r>
-      <w:r>
-        <w:tab/>
-      </w:r>
-      <w:r>
-        <w:t></w:t>
-      </w:r>
-      <w:r>
-        <w:t></w:t>
-      </w:r>
-      <w:r>
-        <w:t></w:t>
-      </w:r>
-    </w:p>
-    <w:p>
-      <w:pPr>
-        <w:pStyle w:val="BodyText"/>
-      </w:pPr>
-      <w:r>
-        <w:t>Note that the equation is centered using a center tab stop. Be sure that the symbols in your equation have been defined before or immediately following the equation. Use “(1)”, not “Eq. (1)” or “equation (1)”, except at the beginning of a sentence: “Equation (1) is . . .”</w:t>
-      </w:r>
-    </w:p>
-    <w:p>
-      <w:pPr>
-        <w:pStyle w:val="Heading2"/>
-      </w:pPr>
-      <w:r>
-        <w:t>Some Common Mistakes</w:t>
-      </w:r>
-    </w:p>
-    <w:p>
-      <w:pPr>
-        <w:pStyle w:val="bulletlist"/>
-      </w:pPr>
-      <w:r>
-        <w:t>The word “data” is plural, not singular.</w:t>
-      </w:r>
-    </w:p>
-    <w:p>
-      <w:pPr>
-        <w:pStyle w:val="bulletlist"/>
-      </w:pPr>
-      <w:r>
-        <w:t xml:space="preserve">The subscript for the permeability of vacuum </w:t>
-      </w:r>
-      <w:r>
-        <w:rPr>
-          <w:rFonts w:ascii="Symbol" w:hAnsi="Symbol" w:cs="Symbol"/>
-          <w:i/>
-          <w:iCs/>
-          <w:snapToGrid w:val="0"/>
-        </w:rPr>
-        <w:t></w:t>
-      </w:r>
-      <w:r>
-        <w:rPr>
-          <w:vertAlign w:val="subscript"/>
-        </w:rPr>
-        <w:t>0</w:t>
-      </w:r>
-      <w:r>
-        <w:t>, and other common scientific constants, is zero with subscript formatting, not a lowercase letter “o”.</w:t>
-      </w:r>
-    </w:p>
-    <w:p>
-      <w:pPr>
-        <w:pStyle w:val="bulletlist"/>
-      </w:pPr>
-      <w:r>
-        <w:t xml:space="preserve">In American </w:t>
-      </w:r>
-      <w:r>
-        <w:t>English, commas, semi</w:t>
-      </w:r>
-      <w:r>
-        <w:t>colons, periods, question and exclamation marks are located within quotation marks only when a complete thought or name is cited, such as a title or full quotation. When quotation marks are used, instead of a bold or italic typeface, to highlight a word or phrase, punctuation should appear outside of the quotation marks. A parenthetical phrase or statement at the end of a sentence is punctuated outside of the closing parenthesis (like this). (A parenthetical sentence is punctuated within the parentheses.)</w:t>
-      </w:r>
-    </w:p>
-    <w:p>
-      <w:pPr>
-        <w:pStyle w:val="bulletlist"/>
-      </w:pPr>
-      <w:r>
-        <w:t>A graph within a graph is an “inset”, not an “insert”. The word alternatively is preferred to the word “alternately” (unless you really mean something that alternates).</w:t>
-      </w:r>
-    </w:p>
-    <w:p>
-      <w:pPr>
-        <w:pStyle w:val="bulletlist"/>
-      </w:pPr>
-      <w:r>
-        <w:t>Do not use the word “essentially” to mean “approximately” or “effectively”.</w:t>
-      </w:r>
-    </w:p>
-    <w:p>
-      <w:pPr>
-        <w:pStyle w:val="bulletlist"/>
-      </w:pPr>
-      <w:r>
-        <w:t>In your paper title, if the words “that uses” can accurately replace the word “using”, capitalize the “u”; if not, keep using lower-cased.</w:t>
-      </w:r>
-    </w:p>
-    <w:p>
-      <w:pPr>
-        <w:pStyle w:val="bulletlist"/>
-      </w:pPr>
-      <w:r>
-        <w:t>Be aware of the different meanings of the homophones “affect” and “effect”, “complement” and “compliment”, “discreet” and “discrete”, “principal” and “principle”.</w:t>
-      </w:r>
-    </w:p>
-    <w:p>
-      <w:pPr>
-        <w:pStyle w:val="bulletlist"/>
-      </w:pPr>
-      <w:r>
-        <w:t>Do not confuse “imply” and “infer”.</w:t>
-      </w:r>
-    </w:p>
-    <w:p>
-      <w:pPr>
-        <w:pStyle w:val="bulletlist"/>
-      </w:pPr>
-      <w:r>
-        <w:t>The prefix “non” is not a word; it should be joined to the word it modifies, usually without a hyphen.</w:t>
-      </w:r>
-    </w:p>
-    <w:p>
-      <w:pPr>
-        <w:pStyle w:val="bulletlist"/>
-      </w:pPr>
-      <w:r>
-        <w:t>There is no period after the “et” in the Latin abbreviation “et al.”.</w:t>
-      </w:r>
-    </w:p>
-    <w:p>
-      <w:pPr>
-        <w:pStyle w:val="bulletlist"/>
-      </w:pPr>
-      <w:r>
-        <w:t>The abbreviation “i.e.” means “that is”, and the abbreviation “e.g.” means “for example”.</w:t>
-      </w:r>
-    </w:p>
-    <w:p>
-      <w:pPr>
-        <w:pStyle w:val="BodyText"/>
-      </w:pPr>
-      <w:r>
-        <w:t>An excellent style manual for science writers is [7].</w:t>
-      </w:r>
-    </w:p>
-    <w:p>
-      <w:pPr>
-        <w:pStyle w:val="Heading1"/>
-      </w:pPr>
-      <w:r>
-        <w:t xml:space="preserve">Using the </w:t>
-      </w:r>
-      <w:r>
-        <w:t>Template</w:t>
-      </w:r>
-    </w:p>
-    <w:p>
-      <w:pPr>
-        <w:pStyle w:val="BodyText"/>
-      </w:pPr>
-      <w:r>
-        <w:t>After the text edit has been completed, the paper is ready for the template. Duplicate the template file by using the Save As command, and use the naming convention prescribed by your conference for the name of your paper. In this newly created file, highlight all of the contents and import your prepared text file. You are now ready to style your paper; use the scroll down window on the left of the MS Word Formatting toolbar.</w:t>
-      </w:r>
-    </w:p>
-    <w:p>
-      <w:pPr>
-        <w:pStyle w:val="Heading2"/>
-      </w:pPr>
-      <w:r>
-        <w:t>Authors</w:t>
-      </w:r>
-      <w:r>
-        <w:t xml:space="preserve"> and Affiliations</w:t>
-      </w:r>
-    </w:p>
-    <w:p>
-      <w:pPr>
-        <w:pStyle w:val="BodyText"/>
-      </w:pPr>
-      <w:r>
-        <w:rPr>
-          <w:b/>
-        </w:rPr>
-        <w:t xml:space="preserve">The template is </w:t>
-      </w:r>
-      <w:r>
-        <w:rPr>
-          <w:b/>
-        </w:rPr>
-        <w:t>designed</w:t>
-      </w:r>
-      <w:r>
-        <w:rPr>
-          <w:b/>
-          <w:lang w:val="en-US"/>
-        </w:rPr>
-        <w:t xml:space="preserve"> for,</w:t>
-      </w:r>
-      <w:r>
-        <w:rPr>
-          <w:b/>
-        </w:rPr>
-        <w:t xml:space="preserve"> but not limited to</w:t>
-      </w:r>
-      <w:r>
-        <w:rPr>
-          <w:b/>
-          <w:lang w:val="en-US"/>
-        </w:rPr>
-        <w:t>,</w:t>
-      </w:r>
-      <w:r>
-        <w:rPr>
-          <w:b/>
-          <w:lang w:val="en-US"/>
-        </w:rPr>
-        <w:t xml:space="preserve"> </w:t>
-      </w:r>
-      <w:r>
-        <w:rPr>
-          <w:b/>
-          <w:lang w:val="en-US"/>
-        </w:rPr>
-        <w:t>six</w:t>
-      </w:r>
-      <w:r>
-        <w:rPr>
-          <w:b/>
-          <w:lang w:val="en-US"/>
-        </w:rPr>
-        <w:t xml:space="preserve"> authors.</w:t>
-      </w:r>
-      <w:r>
-        <w:rPr>
-          <w:lang w:val="en-US"/>
-        </w:rPr>
-        <w:t xml:space="preserve"> </w:t>
-      </w:r>
-      <w:r>
-        <w:rPr>
-          <w:lang w:val="en-US"/>
-        </w:rPr>
-        <w:t xml:space="preserve">A minimum of one author is required for all conference articles. </w:t>
-      </w:r>
-      <w:r>
-        <w:t>Author names should be listed starting from left to right and then moving down to the next line. This is the author sequence that will be used in future citations and by indexing services.</w:t>
-      </w:r>
-      <w:r>
-        <w:t xml:space="preserve"> </w:t>
-      </w:r>
-      <w:r>
-        <w:t>Names should not be listed in columns nor group by affiliation.</w:t>
-      </w:r>
-      <w:r>
-        <w:rPr>
-          <w:lang w:val="en-US"/>
-        </w:rPr>
-        <w:t xml:space="preserve"> </w:t>
-      </w:r>
-      <w:r>
-        <w:t>Please keep your affiliations as succinct as possible (for example, do not differentiate among departments of the same organization).</w:t>
-      </w:r>
-    </w:p>
-    <w:p>
-      <w:pPr>
-        <w:pStyle w:val="Heading3"/>
-      </w:pPr>
-      <w:r>
-        <w:t xml:space="preserve">For papers with more than six authors: </w:t>
-      </w:r>
-      <w:r>
-        <w:rPr>
-          <w:i w:val="0"/>
-        </w:rPr>
-        <w:t>Add author names horizontally, moving to a third row if needed for more than 8 authors.</w:t>
-      </w:r>
-    </w:p>
-    <w:p>
-      <w:pPr>
-        <w:pStyle w:val="Heading3"/>
-      </w:pPr>
-      <w:r>
-        <w:t xml:space="preserve">For </w:t>
-      </w:r>
-      <w:r>
-        <w:t xml:space="preserve">papers with less than </w:t>
-      </w:r>
-      <w:r>
-        <w:t>six</w:t>
-      </w:r>
-      <w:r>
-        <w:t xml:space="preserve"> authors</w:t>
-      </w:r>
-      <w:r>
-        <w:t xml:space="preserve">: </w:t>
-      </w:r>
-      <w:r>
-        <w:rPr>
-          <w:i w:val="0"/>
-        </w:rPr>
-        <w:t>To change the default, adjust the template as follows.</w:t>
-      </w:r>
-    </w:p>
-    <w:p>
-      <w:pPr>
-        <w:pStyle w:val="Heading4"/>
-      </w:pPr>
-      <w:r>
-        <w:t>Selection</w:t>
-      </w:r>
-      <w:r>
-        <w:t xml:space="preserve">: </w:t>
-      </w:r>
-      <w:r>
-        <w:rPr>
-          <w:i w:val="0"/>
-        </w:rPr>
-        <w:t>Highlight all author and affiliation lines.</w:t>
-      </w:r>
-    </w:p>
-    <w:p>
-      <w:pPr>
-        <w:pStyle w:val="Heading4"/>
-      </w:pPr>
-      <w:r>
-        <w:t>Change number of columns:</w:t>
-      </w:r>
-      <w:r>
-        <w:t xml:space="preserve"> </w:t>
-      </w:r>
-      <w:r>
-        <w:rPr>
-          <w:i w:val="0"/>
-        </w:rPr>
-        <w:t xml:space="preserve">Select the Columns icon from the MS Word Standard toolbar and then select </w:t>
-      </w:r>
-      <w:r>
-        <w:rPr>
-          <w:i w:val="0"/>
-        </w:rPr>
-        <w:t>the correct number of columns</w:t>
-      </w:r>
-      <w:r>
-        <w:rPr>
-          <w:i w:val="0"/>
-        </w:rPr>
-        <w:t xml:space="preserve"> from the selection palette.</w:t>
-      </w:r>
-    </w:p>
-    <w:p>
-      <w:pPr>
-        <w:pStyle w:val="Heading4"/>
-        <w:rPr>
-          <w:i w:val="0"/>
-        </w:rPr>
-      </w:pPr>
-      <w:r>
-        <w:t xml:space="preserve">Deletion: </w:t>
-      </w:r>
-      <w:r>
-        <w:rPr>
-          <w:i w:val="0"/>
-        </w:rPr>
-        <w:t xml:space="preserve">Delete the author and affiliation lines for the </w:t>
-      </w:r>
-      <w:r>
-        <w:rPr>
-          <w:i w:val="0"/>
-        </w:rPr>
-        <w:t>extra authors.</w:t>
+        <w:t>Environment Setup</w:t>
+      </w:r>
+    </w:p>
+    <w:p>
+      <w:pPr>
+        <w:ind w:firstLine="14.40pt"/>
+        <w:jc w:val="start"/>
+      </w:pPr>
+      <w:r>
+        <w:t>The practical segment was carried out using an Ubuntu 24.04 virtual machine. During the initial tryouts with Zabbix, some configuration problems arose which prompted a move to Prometheus and Grafana as shown in Fig. 1. The installation commands were as follows:</w:t>
+      </w:r>
+    </w:p>
+    <w:p>
+      <w:pPr>
+        <w:ind w:firstLine="14.40pt"/>
+        <w:jc w:val="start"/>
+      </w:pPr>
+    </w:p>
+    <w:p>
+      <w:pPr>
+        <w:ind w:firstLine="14.40pt"/>
+        <w:jc w:val="start"/>
+      </w:pPr>
+      <w:r>
+        <w:t>sudo apt update</w:t>
+      </w:r>
+    </w:p>
+    <w:p>
+      <w:pPr>
+        <w:ind w:firstLine="14.40pt"/>
+        <w:jc w:val="start"/>
+      </w:pPr>
+      <w:r>
+        <w:t>sudo apt install grafana -y</w:t>
+      </w:r>
+    </w:p>
+    <w:p>
+      <w:pPr>
+        <w:ind w:firstLine="14.40pt"/>
+        <w:jc w:val="start"/>
+      </w:pPr>
+      <w:r>
+        <w:t>sudo pip install prometheus_client</w:t>
+      </w:r>
+    </w:p>
+    <w:p>
+      <w:pPr>
+        <w:ind w:firstLine="14.40pt"/>
+        <w:jc w:val="start"/>
+      </w:pPr>
+      <w:r>
+        <w:rPr>
+          <w:noProof/>
+        </w:rPr>
+        <w:drawing>
+          <wp:anchor distT="45720" distB="45720" distL="114300" distR="114300" simplePos="0" relativeHeight="251659776" behindDoc="0" locked="0" layoutInCell="1" allowOverlap="1" wp14:anchorId="4CDE1CA0" wp14:editId="6E97B600">
+            <wp:simplePos x="0" y="0"/>
+            <wp:positionH relativeFrom="margin">
+              <wp:align>left</wp:align>
+            </wp:positionH>
+            <wp:positionV relativeFrom="paragraph">
+              <wp:posOffset>328295</wp:posOffset>
+            </wp:positionV>
+            <wp:extent cx="3114675" cy="3505200"/>
+            <wp:effectExtent l="0" t="0" r="0" b="0"/>
+            <wp:wrapSquare wrapText="bothSides"/>
+            <wp:docPr id="217" name="Text Box 2"/>
+            <wp:cNvGraphicFramePr>
+              <a:graphicFrameLocks xmlns:a="http://purl.oclc.org/ooxml/drawingml/main"/>
+            </wp:cNvGraphicFramePr>
+            <a:graphic xmlns:a="http://purl.oclc.org/ooxml/drawingml/main">
+              <a:graphicData uri="http://schemas.microsoft.com/office/word/2010/wordprocessingShape">
+                <wp:wsp>
+                  <wp:cNvSpPr txBox="1">
+                    <a:spLocks noChangeArrowheads="1"/>
+                  </wp:cNvSpPr>
+                  <wp:spPr bwMode="auto">
+                    <a:xfrm>
+                      <a:off x="0" y="0"/>
+                      <a:ext cx="3114675" cy="3505200"/>
+                    </a:xfrm>
+                    <a:prstGeom prst="rect">
+                      <a:avLst/>
+                    </a:prstGeom>
+                    <a:noFill/>
+                    <a:ln w="9525">
+                      <a:noFill/>
+                      <a:miter lim="800%"/>
+                      <a:headEnd/>
+                      <a:tailEnd/>
+                    </a:ln>
+                  </wp:spPr>
+                  <wp:txbx>
+                    <wne:txbxContent>
+                      <w:p>
+                        <w:r>
+                          <w:rPr>
+                            <w:noProof/>
+                          </w:rPr>
+                          <w:drawing>
+                            <wp:inline distT="0" distB="0" distL="0" distR="0" wp14:anchorId="5C24FE4E" wp14:editId="2BC5B3F7">
+                              <wp:extent cx="2895600" cy="3390900"/>
+                              <wp:effectExtent l="0" t="0" r="0" b="0"/>
+                              <wp:docPr id="2" name="Picture 2"/>
+                              <wp:cNvGraphicFramePr>
+                                <a:graphicFrameLocks xmlns:a="http://purl.oclc.org/ooxml/drawingml/main" noChangeAspect="1"/>
+                              </wp:cNvGraphicFramePr>
+                              <a:graphic xmlns:a="http://purl.oclc.org/ooxml/drawingml/main">
+                                <a:graphicData uri="http://purl.oclc.org/ooxml/drawingml/picture">
+                                  <pic:pic xmlns:pic="http://purl.oclc.org/ooxml/drawingml/picture">
+                                    <pic:nvPicPr>
+                                      <pic:cNvPr id="2" name="Picture 2"/>
+                                      <pic:cNvPicPr/>
+                                    </pic:nvPicPr>
+                                    <pic:blipFill>
+                                      <a:blip r:embed="rId10">
+                                        <a:extLst>
+                                          <a:ext uri="{28A0092B-C50C-407E-A947-70E740481C1C}">
+                                            <a14:useLocalDpi xmlns:a14="http://schemas.microsoft.com/office/drawing/2010/main" val="0"/>
+                                          </a:ext>
+                                        </a:extLst>
+                                      </a:blip>
+                                      <a:stretch>
+                                        <a:fillRect/>
+                                      </a:stretch>
+                                    </pic:blipFill>
+                                    <pic:spPr>
+                                      <a:xfrm>
+                                        <a:off x="0" y="0"/>
+                                        <a:ext cx="2896019" cy="3391391"/>
+                                      </a:xfrm>
+                                      <a:prstGeom prst="rect">
+                                        <a:avLst/>
+                                      </a:prstGeom>
+                                    </pic:spPr>
+                                  </pic:pic>
+                                </a:graphicData>
+                              </a:graphic>
+                            </wp:inline>
+                          </w:drawing>
+                        </w:r>
+                      </w:p>
+                    </wne:txbxContent>
+                  </wp:txbx>
+                  <wp:bodyPr rot="0" vert="horz" wrap="square" lIns="91440" tIns="45720" rIns="91440" bIns="45720" anchor="t" anchorCtr="0">
+                    <a:noAutofit/>
+                  </wp:bodyPr>
+                </wp:wsp>
+              </a:graphicData>
+            </a:graphic>
+            <wp14:sizeRelH relativeFrom="margin">
+              <wp14:pctWidth>0%</wp14:pctWidth>
+            </wp14:sizeRelH>
+            <wp14:sizeRelV relativeFrom="margin">
+              <wp14:pctHeight>0%</wp14:pctHeight>
+            </wp14:sizeRelV>
+          </wp:anchor>
+        </w:drawing>
+      </w:r>
+    </w:p>
+    <w:p>
+      <w:pPr>
+        <w:ind w:firstLine="14.40pt"/>
+        <w:jc w:val="start"/>
+      </w:pPr>
+    </w:p>
+    <w:p>
+      <w:pPr>
+        <w:ind w:firstLine="14.40pt"/>
+        <w:jc w:val="start"/>
+      </w:pPr>
+    </w:p>
+    <w:p>
+      <w:pPr>
+        <w:ind w:firstLine="14.40pt"/>
+        <w:jc w:val="start"/>
+      </w:pPr>
+      <w:r>
+        <w:t>The continuous operation of Prometheus was achieved through system service configuration.</w:t>
       </w:r>
     </w:p>
     <w:p>
@@ -1327,18 +1085,42 @@
         <w:pStyle w:val="Heading2"/>
       </w:pPr>
       <w:r>
-        <w:t>Identify</w:t>
-      </w:r>
-      <w:r>
-        <w:t xml:space="preserve"> the Headings</w:t>
-      </w:r>
+        <w:t>Custom Sensor Simulation</w:t>
+      </w:r>
+    </w:p>
+    <w:p>
+      <w:pPr>
+        <w:ind w:firstLine="14.40pt"/>
+        <w:jc w:val="start"/>
+        <w:rPr>
+          <w:spacing w:val="-1"/>
+          <w:lang w:val="x-none" w:eastAsia="x-none"/>
+        </w:rPr>
+      </w:pPr>
+      <w:r>
+        <w:rPr>
+          <w:spacing w:val="-1"/>
+          <w:lang w:val="x-none" w:eastAsia="x-none"/>
+        </w:rPr>
+        <w:t>To simulate temperature and humidity data that updates every 5 seconds, a Python script was created (Fig. 2). This script exposes metrics via the URL http://localhost:8000/metrics utilizing the prometheus_client library.</w:t>
+      </w:r>
+    </w:p>
+    <w:p>
+      <w:pPr>
+        <w:ind w:firstLine="14.40pt"/>
+        <w:jc w:val="start"/>
+        <w:rPr>
+          <w:spacing w:val="-1"/>
+          <w:lang w:val="x-none" w:eastAsia="x-none"/>
+        </w:rPr>
+      </w:pPr>
     </w:p>
     <w:p>
       <w:pPr>
         <w:pStyle w:val="BodyText"/>
       </w:pPr>
       <w:r>
-        <w:t>Headings, or heads, are organizational devices that guide the reader through your paper. There are two types: component heads and text heads.</w:t>
+        <w:t>from prometheus_client import start_http_server, Gauge</w:t>
       </w:r>
     </w:p>
     <w:p>
@@ -1346,7 +1128,7 @@
         <w:pStyle w:val="BodyText"/>
       </w:pPr>
       <w:r>
-        <w:t>Component heads identify the different components of your paper and are not topically subordinate to each other. Examples include Acknowledgments and References and, for these, the correct style to use is “Heading 5”. Use “figure caption” for your Figure captions, and “table head” for your table title. Run-in heads, such as “Abstract”, will require you to apply a style (in this case, italic) in addition to the style provided by the drop down menu to differentiate the head from the text.</w:t>
+        <w:t>import random</w:t>
       </w:r>
     </w:p>
     <w:p>
@@ -1354,39 +1136,559 @@
         <w:pStyle w:val="BodyText"/>
       </w:pPr>
       <w:r>
-        <w:t>Text heads organize the topics on a relational, hierarchical basis. For example, the paper title is the primary text head because all subsequent material relates and elaborates on this one topic. If there are two or more sub-topics, the next level head (uppercase Roman numerals) should be used and, conversely, if there are not at least two sub-topics, then no subheads should be introduced. Styles named “Heading 1”, “Heading 2”, “Heading 3”, and “Heading 4” are prescribed.</w:t>
-      </w:r>
+        <w:t>import time</w:t>
+      </w:r>
+    </w:p>
+    <w:p>
+      <w:pPr>
+        <w:pStyle w:val="BodyText"/>
+      </w:pPr>
+    </w:p>
+    <w:p>
+      <w:pPr>
+        <w:pStyle w:val="BodyText"/>
+      </w:pPr>
+      <w:r>
+        <w:t>temperature_gauge = Gauge('env_temperature_celsius', 'Simulated Room Temperature')</w:t>
+      </w:r>
+    </w:p>
+    <w:p>
+      <w:pPr>
+        <w:pStyle w:val="BodyText"/>
+      </w:pPr>
+      <w:r>
+        <w:t>humidity_gauge = Gauge('env_humidity_percent', 'Simulated Room Humidity')</w:t>
+      </w:r>
+    </w:p>
+    <w:p>
+      <w:pPr>
+        <w:pStyle w:val="BodyText"/>
+      </w:pPr>
+    </w:p>
+    <w:p>
+      <w:pPr>
+        <w:pStyle w:val="BodyText"/>
+      </w:pPr>
+      <w:r>
+        <w:t>def get_fake_sensor_data():</w:t>
+      </w:r>
+    </w:p>
+    <w:p>
+      <w:pPr>
+        <w:pStyle w:val="BodyText"/>
+      </w:pPr>
+      <w:r>
+        <w:t xml:space="preserve">    temperature = round(random.uniform(18.0, 27.0), 2)</w:t>
+      </w:r>
+    </w:p>
+    <w:p>
+      <w:pPr>
+        <w:pStyle w:val="BodyText"/>
+      </w:pPr>
+      <w:r>
+        <w:t xml:space="preserve">    humidity = round(random.uniform(30.0, 60.0), 2)</w:t>
+      </w:r>
+    </w:p>
+    <w:p>
+      <w:pPr>
+        <w:pStyle w:val="BodyText"/>
+      </w:pPr>
+      <w:r>
+        <w:t xml:space="preserve">    return temperature, humidity</w:t>
+      </w:r>
+    </w:p>
+    <w:p>
+      <w:pPr>
+        <w:pStyle w:val="BodyText"/>
+      </w:pPr>
+    </w:p>
+    <w:p>
+      <w:pPr>
+        <w:pStyle w:val="BodyText"/>
+      </w:pPr>
+      <w:r>
+        <w:t>if __name__ == '__main__':</w:t>
+      </w:r>
+    </w:p>
+    <w:p>
+      <w:pPr>
+        <w:pStyle w:val="BodyText"/>
+      </w:pPr>
+      <w:r>
+        <w:t xml:space="preserve">    start_http_server(8000)</w:t>
+      </w:r>
+    </w:p>
+    <w:p>
+      <w:pPr>
+        <w:pStyle w:val="BodyText"/>
+      </w:pPr>
+      <w:r>
+        <w:t xml:space="preserve">    print("Serving fake sensor data on http://localhost:8000/metrics")</w:t>
+      </w:r>
+    </w:p>
+    <w:p>
+      <w:pPr>
+        <w:pStyle w:val="BodyText"/>
+      </w:pPr>
+      <w:r>
+        <w:t xml:space="preserve">    while True:</w:t>
+      </w:r>
+    </w:p>
+    <w:p>
+      <w:pPr>
+        <w:pStyle w:val="BodyText"/>
+      </w:pPr>
+      <w:r>
+        <w:t xml:space="preserve">        temp, hum = get_fake_sensor_data()</w:t>
+      </w:r>
+    </w:p>
+    <w:p>
+      <w:pPr>
+        <w:pStyle w:val="BodyText"/>
+      </w:pPr>
+      <w:r>
+        <w:t xml:space="preserve">        temperature_gauge.set(temp)</w:t>
+      </w:r>
+    </w:p>
+    <w:p>
+      <w:pPr>
+        <w:pStyle w:val="BodyText"/>
+      </w:pPr>
+      <w:r>
+        <w:t xml:space="preserve">        humidity_gauge.set(hum)</w:t>
+      </w:r>
+    </w:p>
+    <w:p>
+      <w:pPr>
+        <w:pStyle w:val="BodyText"/>
+      </w:pPr>
+      <w:r>
+        <w:rPr>
+          <w:noProof/>
+        </w:rPr>
+        <w:drawing>
+          <wp:anchor distT="45720" distB="45720" distL="114300" distR="114300" simplePos="0" relativeHeight="251661824" behindDoc="0" locked="0" layoutInCell="1" allowOverlap="1" wp14:anchorId="0E59C2F3" wp14:editId="31AEF72A">
+            <wp:simplePos x="0" y="0"/>
+            <wp:positionH relativeFrom="column">
+              <wp:align>left</wp:align>
+            </wp:positionH>
+            <wp:positionV relativeFrom="paragraph">
+              <wp:posOffset>396875</wp:posOffset>
+            </wp:positionV>
+            <wp:extent cx="3505200" cy="4181475"/>
+            <wp:effectExtent l="0" t="0" r="0" b="0"/>
+            <wp:wrapSquare wrapText="bothSides"/>
+            <wp:docPr id="3" name="Text Box 2"/>
+            <wp:cNvGraphicFramePr>
+              <a:graphicFrameLocks xmlns:a="http://purl.oclc.org/ooxml/drawingml/main"/>
+            </wp:cNvGraphicFramePr>
+            <a:graphic xmlns:a="http://purl.oclc.org/ooxml/drawingml/main">
+              <a:graphicData uri="http://schemas.microsoft.com/office/word/2010/wordprocessingShape">
+                <wp:wsp>
+                  <wp:cNvSpPr txBox="1">
+                    <a:spLocks noChangeArrowheads="1"/>
+                  </wp:cNvSpPr>
+                  <wp:spPr bwMode="auto">
+                    <a:xfrm>
+                      <a:off x="0" y="0"/>
+                      <a:ext cx="3505200" cy="4181475"/>
+                    </a:xfrm>
+                    <a:prstGeom prst="rect">
+                      <a:avLst/>
+                    </a:prstGeom>
+                    <a:noFill/>
+                    <a:ln w="9525">
+                      <a:noFill/>
+                      <a:miter lim="800%"/>
+                      <a:headEnd/>
+                      <a:tailEnd/>
+                    </a:ln>
+                  </wp:spPr>
+                  <wp:txbx>
+                    <wne:txbxContent>
+                      <w:p>
+                        <w:r>
+                          <w:rPr>
+                            <w:noProof/>
+                          </w:rPr>
+                          <w:drawing>
+                            <wp:inline distT="0" distB="0" distL="0" distR="0" wp14:anchorId="70625743" wp14:editId="05D9B5C6">
+                              <wp:extent cx="3086100" cy="3895725"/>
+                              <wp:effectExtent l="0" t="0" r="0" b="9525"/>
+                              <wp:docPr id="4" name="Picture 4"/>
+                              <wp:cNvGraphicFramePr>
+                                <a:graphicFrameLocks xmlns:a="http://purl.oclc.org/ooxml/drawingml/main" noChangeAspect="1"/>
+                              </wp:cNvGraphicFramePr>
+                              <a:graphic xmlns:a="http://purl.oclc.org/ooxml/drawingml/main">
+                                <a:graphicData uri="http://purl.oclc.org/ooxml/drawingml/picture">
+                                  <pic:pic xmlns:pic="http://purl.oclc.org/ooxml/drawingml/picture">
+                                    <pic:nvPicPr>
+                                      <pic:cNvPr id="4" name="Picture 4"/>
+                                      <pic:cNvPicPr/>
+                                    </pic:nvPicPr>
+                                    <pic:blipFill>
+                                      <a:blip r:embed="rId11">
+                                        <a:extLst>
+                                          <a:ext uri="{28A0092B-C50C-407E-A947-70E740481C1C}">
+                                            <a14:useLocalDpi xmlns:a14="http://schemas.microsoft.com/office/drawing/2010/main" val="0"/>
+                                          </a:ext>
+                                        </a:extLst>
+                                      </a:blip>
+                                      <a:stretch>
+                                        <a:fillRect/>
+                                      </a:stretch>
+                                    </pic:blipFill>
+                                    <pic:spPr>
+                                      <a:xfrm>
+                                        <a:off x="0" y="0"/>
+                                        <a:ext cx="3086100" cy="3895725"/>
+                                      </a:xfrm>
+                                      <a:prstGeom prst="rect">
+                                        <a:avLst/>
+                                      </a:prstGeom>
+                                    </pic:spPr>
+                                  </pic:pic>
+                                </a:graphicData>
+                              </a:graphic>
+                            </wp:inline>
+                          </w:drawing>
+                        </w:r>
+                      </w:p>
+                    </wne:txbxContent>
+                  </wp:txbx>
+                  <wp:bodyPr rot="0" vert="horz" wrap="square" lIns="91440" tIns="45720" rIns="91440" bIns="45720" anchor="t" anchorCtr="0">
+                    <a:noAutofit/>
+                  </wp:bodyPr>
+                </wp:wsp>
+              </a:graphicData>
+            </a:graphic>
+            <wp14:sizeRelH relativeFrom="margin">
+              <wp14:pctWidth>0%</wp14:pctWidth>
+            </wp14:sizeRelH>
+            <wp14:sizeRelV relativeFrom="margin">
+              <wp14:pctHeight>0%</wp14:pctHeight>
+            </wp14:sizeRelV>
+          </wp:anchor>
+        </w:drawing>
+      </w:r>
+      <w:r>
+        <w:t xml:space="preserve">        time.sleep(5)</w:t>
+      </w:r>
+    </w:p>
+    <w:p>
+      <w:pPr>
+        <w:pStyle w:val="BodyText"/>
+      </w:pPr>
     </w:p>
     <w:p>
       <w:pPr>
         <w:pStyle w:val="Heading2"/>
       </w:pPr>
       <w:r>
-        <w:t>Figures and Tables</w:t>
-      </w:r>
-    </w:p>
-    <w:p>
-      <w:pPr>
-        <w:pStyle w:val="Heading4"/>
-      </w:pPr>
+        <w:lastRenderedPageBreak/>
+        <w:t>Grafana Untegration</w:t>
+      </w:r>
+    </w:p>
+    <w:p>
+      <w:pPr>
+        <w:ind w:firstLine="14.40pt"/>
+        <w:jc w:val="start"/>
+      </w:pPr>
+      <w:r>
+        <w:rPr>
+          <w:noProof/>
+        </w:rPr>
+        <w:drawing>
+          <wp:anchor distT="45720" distB="45720" distL="114300" distR="114300" simplePos="0" relativeHeight="251663872" behindDoc="0" locked="0" layoutInCell="1" allowOverlap="1" wp14:anchorId="13789053" wp14:editId="073DAC45">
+            <wp:simplePos x="0" y="0"/>
+            <wp:positionH relativeFrom="column">
+              <wp:align>right</wp:align>
+            </wp:positionH>
+            <wp:positionV relativeFrom="paragraph">
+              <wp:posOffset>625475</wp:posOffset>
+            </wp:positionV>
+            <wp:extent cx="3086100" cy="3724275"/>
+            <wp:effectExtent l="0" t="0" r="0" b="0"/>
+            <wp:wrapSquare wrapText="bothSides"/>
+            <wp:docPr id="5" name="Text Box 2"/>
+            <wp:cNvGraphicFramePr>
+              <a:graphicFrameLocks xmlns:a="http://purl.oclc.org/ooxml/drawingml/main"/>
+            </wp:cNvGraphicFramePr>
+            <a:graphic xmlns:a="http://purl.oclc.org/ooxml/drawingml/main">
+              <a:graphicData uri="http://schemas.microsoft.com/office/word/2010/wordprocessingShape">
+                <wp:wsp>
+                  <wp:cNvSpPr txBox="1">
+                    <a:spLocks noChangeArrowheads="1"/>
+                  </wp:cNvSpPr>
+                  <wp:spPr bwMode="auto">
+                    <a:xfrm>
+                      <a:off x="0" y="0"/>
+                      <a:ext cx="3086100" cy="3724275"/>
+                    </a:xfrm>
+                    <a:prstGeom prst="rect">
+                      <a:avLst/>
+                    </a:prstGeom>
+                    <a:noFill/>
+                    <a:ln w="9525">
+                      <a:noFill/>
+                      <a:miter lim="800%"/>
+                      <a:headEnd/>
+                      <a:tailEnd/>
+                    </a:ln>
+                  </wp:spPr>
+                  <wp:txbx>
+                    <wne:txbxContent>
+                      <w:p>
+                        <w:r>
+                          <w:rPr>
+                            <w:noProof/>
+                          </w:rPr>
+                          <w:drawing>
+                            <wp:inline distT="0" distB="0" distL="0" distR="0" wp14:anchorId="4A1DC9FE" wp14:editId="3BF54CD8">
+                              <wp:extent cx="2857500" cy="3609975"/>
+                              <wp:effectExtent l="0" t="0" r="0" b="9525"/>
+                              <wp:docPr id="6" name="Picture 6"/>
+                              <wp:cNvGraphicFramePr>
+                                <a:graphicFrameLocks xmlns:a="http://purl.oclc.org/ooxml/drawingml/main" noChangeAspect="1"/>
+                              </wp:cNvGraphicFramePr>
+                              <a:graphic xmlns:a="http://purl.oclc.org/ooxml/drawingml/main">
+                                <a:graphicData uri="http://purl.oclc.org/ooxml/drawingml/picture">
+                                  <pic:pic xmlns:pic="http://purl.oclc.org/ooxml/drawingml/picture">
+                                    <pic:nvPicPr>
+                                      <pic:cNvPr id="6" name="Picture 6"/>
+                                      <pic:cNvPicPr/>
+                                    </pic:nvPicPr>
+                                    <pic:blipFill>
+                                      <a:blip r:embed="rId12">
+                                        <a:extLst>
+                                          <a:ext uri="{28A0092B-C50C-407E-A947-70E740481C1C}">
+                                            <a14:useLocalDpi xmlns:a14="http://schemas.microsoft.com/office/drawing/2010/main" val="0"/>
+                                          </a:ext>
+                                        </a:extLst>
+                                      </a:blip>
+                                      <a:stretch>
+                                        <a:fillRect/>
+                                      </a:stretch>
+                                    </pic:blipFill>
+                                    <pic:spPr>
+                                      <a:xfrm>
+                                        <a:off x="0" y="0"/>
+                                        <a:ext cx="2857500" cy="3609975"/>
+                                      </a:xfrm>
+                                      <a:prstGeom prst="rect">
+                                        <a:avLst/>
+                                      </a:prstGeom>
+                                    </pic:spPr>
+                                  </pic:pic>
+                                </a:graphicData>
+                              </a:graphic>
+                            </wp:inline>
+                          </w:drawing>
+                        </w:r>
+                      </w:p>
+                    </wne:txbxContent>
+                  </wp:txbx>
+                  <wp:bodyPr rot="0" vert="horz" wrap="square" lIns="91440" tIns="45720" rIns="91440" bIns="45720" anchor="t" anchorCtr="0">
+                    <a:noAutofit/>
+                  </wp:bodyPr>
+                </wp:wsp>
+              </a:graphicData>
+            </a:graphic>
+            <wp14:sizeRelH relativeFrom="margin">
+              <wp14:pctWidth>0%</wp14:pctWidth>
+            </wp14:sizeRelH>
+            <wp14:sizeRelV relativeFrom="margin">
+              <wp14:pctHeight>0%</wp14:pctHeight>
+            </wp14:sizeRelV>
+          </wp:anchor>
+        </w:drawing>
+      </w:r>
+      <w:r>
+        <w:t>The setup allowed monitoring in real-time. Temperature and humidity trends were visualized with Grafana using Prometheus data, as shown in Fig 3.</w:t>
+      </w:r>
       <w:r>
         <w:t xml:space="preserve"> </w:t>
       </w:r>
       <w:r>
-        <w:t xml:space="preserve">Positioning Figures and Tables: </w:t>
-      </w:r>
-      <w:r>
-        <w:rPr>
-          <w:i w:val="0"/>
-        </w:rPr>
-        <w:t xml:space="preserve">Place figures and tables at the top and bottom of columns. Avoid placing them in the middle of columns. Large figures and tables may span across both columns. Figure captions should be below the figures; table heads should appear above the tables. Insert </w:t>
-      </w:r>
-      <w:r>
-        <w:rPr>
-          <w:i w:val="0"/>
-        </w:rPr>
-        <w:lastRenderedPageBreak/>
-        <w:t>figures and tables after they are cited in the text. Use the abbreviation “Fig. 1”, even at the beginning of a sentence.</w:t>
+        <w:t>Panels were customized with color-coded thresholds (Fig. 4).</w:t>
+      </w:r>
+    </w:p>
+    <w:p>
+      <w:pPr>
+        <w:jc w:val="start"/>
+      </w:pPr>
+      <w:r>
+        <w:rPr>
+          <w:noProof/>
+        </w:rPr>
+        <w:drawing>
+          <wp:anchor distT="45720" distB="45720" distL="114300" distR="114300" simplePos="0" relativeHeight="251665920" behindDoc="0" locked="0" layoutInCell="1" allowOverlap="1" wp14:anchorId="32CB8A03" wp14:editId="5447E745">
+            <wp:simplePos x="0" y="0"/>
+            <wp:positionH relativeFrom="column">
+              <wp:align>right</wp:align>
+            </wp:positionH>
+            <wp:positionV relativeFrom="paragraph">
+              <wp:posOffset>332105</wp:posOffset>
+            </wp:positionV>
+            <wp:extent cx="3352800" cy="3895725"/>
+            <wp:effectExtent l="0" t="0" r="0" b="0"/>
+            <wp:wrapSquare wrapText="bothSides"/>
+            <wp:docPr id="7" name="Text Box 2"/>
+            <wp:cNvGraphicFramePr>
+              <a:graphicFrameLocks xmlns:a="http://purl.oclc.org/ooxml/drawingml/main"/>
+            </wp:cNvGraphicFramePr>
+            <a:graphic xmlns:a="http://purl.oclc.org/ooxml/drawingml/main">
+              <a:graphicData uri="http://schemas.microsoft.com/office/word/2010/wordprocessingShape">
+                <wp:wsp>
+                  <wp:cNvSpPr txBox="1">
+                    <a:spLocks noChangeArrowheads="1"/>
+                  </wp:cNvSpPr>
+                  <wp:spPr bwMode="auto">
+                    <a:xfrm>
+                      <a:off x="0" y="0"/>
+                      <a:ext cx="3352800" cy="3895725"/>
+                    </a:xfrm>
+                    <a:prstGeom prst="rect">
+                      <a:avLst/>
+                    </a:prstGeom>
+                    <a:noFill/>
+                    <a:ln w="9525">
+                      <a:noFill/>
+                      <a:miter lim="800%"/>
+                      <a:headEnd/>
+                      <a:tailEnd/>
+                    </a:ln>
+                  </wp:spPr>
+                  <wp:txbx>
+                    <wne:txbxContent>
+                      <w:p>
+                        <w:r>
+                          <w:rPr>
+                            <w:noProof/>
+                          </w:rPr>
+                          <w:drawing>
+                            <wp:inline distT="0" distB="0" distL="0" distR="0" wp14:anchorId="080CF335" wp14:editId="092965EC">
+                              <wp:extent cx="3101340" cy="3686175"/>
+                              <wp:effectExtent l="0" t="0" r="3810" b="9525"/>
+                              <wp:docPr id="9" name="Picture 9"/>
+                              <wp:cNvGraphicFramePr>
+                                <a:graphicFrameLocks xmlns:a="http://purl.oclc.org/ooxml/drawingml/main" noChangeAspect="1"/>
+                              </wp:cNvGraphicFramePr>
+                              <a:graphic xmlns:a="http://purl.oclc.org/ooxml/drawingml/main">
+                                <a:graphicData uri="http://purl.oclc.org/ooxml/drawingml/picture">
+                                  <pic:pic xmlns:pic="http://purl.oclc.org/ooxml/drawingml/picture">
+                                    <pic:nvPicPr>
+                                      <pic:cNvPr id="8" name="Picture 8"/>
+                                      <pic:cNvPicPr/>
+                                    </pic:nvPicPr>
+                                    <pic:blipFill>
+                                      <a:blip r:embed="rId13">
+                                        <a:extLst>
+                                          <a:ext uri="{28A0092B-C50C-407E-A947-70E740481C1C}">
+                                            <a14:useLocalDpi xmlns:a14="http://schemas.microsoft.com/office/drawing/2010/main" val="0"/>
+                                          </a:ext>
+                                        </a:extLst>
+                                      </a:blip>
+                                      <a:stretch>
+                                        <a:fillRect/>
+                                      </a:stretch>
+                                    </pic:blipFill>
+                                    <pic:spPr>
+                                      <a:xfrm>
+                                        <a:off x="0" y="0"/>
+                                        <a:ext cx="3119606" cy="3707886"/>
+                                      </a:xfrm>
+                                      <a:prstGeom prst="rect">
+                                        <a:avLst/>
+                                      </a:prstGeom>
+                                    </pic:spPr>
+                                  </pic:pic>
+                                </a:graphicData>
+                              </a:graphic>
+                            </wp:inline>
+                          </w:drawing>
+                        </w:r>
+                      </w:p>
+                    </wne:txbxContent>
+                  </wp:txbx>
+                  <wp:bodyPr rot="0" vert="horz" wrap="square" lIns="91440" tIns="45720" rIns="91440" bIns="45720" anchor="t" anchorCtr="0">
+                    <a:noAutofit/>
+                  </wp:bodyPr>
+                </wp:wsp>
+              </a:graphicData>
+            </a:graphic>
+            <wp14:sizeRelH relativeFrom="margin">
+              <wp14:pctWidth>0%</wp14:pctWidth>
+            </wp14:sizeRelH>
+            <wp14:sizeRelV relativeFrom="margin">
+              <wp14:pctHeight>0%</wp14:pctHeight>
+            </wp14:sizeRelV>
+          </wp:anchor>
+        </w:drawing>
+      </w:r>
+    </w:p>
+    <w:p>
+      <w:pPr>
+        <w:ind w:firstLine="14.40pt"/>
+        <w:jc w:val="start"/>
+      </w:pPr>
+    </w:p>
+    <w:p>
+      <w:pPr>
+        <w:pStyle w:val="Heading2"/>
+      </w:pPr>
+      <w:r>
+        <w:t>Performance Monitoring</w:t>
+      </w:r>
+    </w:p>
+    <w:p>
+      <w:pPr>
+        <w:ind w:firstLine="14.40pt"/>
+        <w:jc w:val="start"/>
+      </w:pPr>
+      <w:r>
+        <w:t>Resource usage estimation derived from system logs alongside Prometheus metrics indicate a consumption of approximately 160 MB of memory and less than 5% CPU during the testing period of 48 hours. Such a low resource footprint is advantageous for deploying on virtualized systems.</w:t>
+      </w:r>
+    </w:p>
+    <w:p>
+      <w:pPr>
+        <w:jc w:val="start"/>
+      </w:pPr>
+    </w:p>
+    <w:p>
+      <w:pPr>
+        <w:pStyle w:val="Heading1"/>
+        <w:rPr>
+          <w:lang w:val="en-IE"/>
+        </w:rPr>
+      </w:pPr>
+      <w:r>
+        <w:rPr>
+          <w:lang w:val="en-IE"/>
+        </w:rPr>
+        <w:t>Results and Comparative Analysis</w:t>
+      </w:r>
+    </w:p>
+    <w:p>
+      <w:pPr>
+        <w:jc w:val="start"/>
+        <w:rPr>
+          <w:lang w:val="en-IE"/>
+        </w:rPr>
+      </w:pPr>
+    </w:p>
+    <w:p>
+      <w:pPr>
+        <w:jc w:val="start"/>
+      </w:pPr>
+      <w:r>
+        <w:t xml:space="preserve">      </w:t>
+      </w:r>
+      <w:r>
+        <w:t xml:space="preserve">As shown in Table I, </w:t>
+      </w:r>
+      <w:r>
+        <w:t>Prometheus and Grafana performed well in producing dashboards—with a resource usage of 160 MB—though alerting features still required manual setup. The Python exporter recorded an average temperature of 22.5°C and humidity of 45% over the course of 48 hours, achieving 100% data uptime during that period (Fig. 6). As no other tools were explored, this further justifies the need to focus on improving this configuration for data center applications.</w:t>
       </w:r>
     </w:p>
     <w:p>
@@ -1394,290 +1696,568 @@
         <w:pStyle w:val="tablehead"/>
       </w:pPr>
       <w:r>
-        <w:t>Table Type Styles</w:t>
-      </w:r>
+        <w:t>T</w:t>
+      </w:r>
+      <w:r>
+        <w:t>ool comparison</w:t>
+      </w:r>
+    </w:p>
+    <w:p>
+      <w:pPr>
+        <w:jc w:val="both"/>
+        <w:rPr>
+          <w:lang w:val="en-IE"/>
+        </w:rPr>
+      </w:pPr>
     </w:p>
     <w:tbl>
       <w:tblPr>
-        <w:tblW w:w="0pt" w:type="dxa"/>
-        <w:jc w:val="center"/>
-        <w:tblBorders>
-          <w:top w:val="single" w:sz="2" w:space="0" w:color="auto"/>
-          <w:start w:val="single" w:sz="2" w:space="0" w:color="auto"/>
-          <w:bottom w:val="single" w:sz="2" w:space="0" w:color="auto"/>
-          <w:end w:val="single" w:sz="2" w:space="0" w:color="auto"/>
-          <w:insideH w:val="single" w:sz="2" w:space="0" w:color="auto"/>
-          <w:insideV w:val="single" w:sz="2" w:space="0" w:color="auto"/>
-        </w:tblBorders>
-        <w:tblLayout w:type="fixed"/>
-        <w:tblLook w:firstRow="0" w:lastRow="0" w:firstColumn="0" w:lastColumn="0" w:noHBand="0" w:noVBand="0"/>
+        <w:tblStyle w:val="TableGrid"/>
+        <w:tblW w:w="0pt" w:type="auto"/>
+        <w:tblLook w:firstRow="1" w:lastRow="0" w:firstColumn="1" w:lastColumn="0" w:noHBand="0" w:noVBand="1"/>
       </w:tblPr>
       <w:tblGrid>
-        <w:gridCol w:w="720"/>
-        <w:gridCol w:w="2340"/>
-        <w:gridCol w:w="900"/>
-        <w:gridCol w:w="900"/>
+        <w:gridCol w:w="2428"/>
+        <w:gridCol w:w="2428"/>
       </w:tblGrid>
       <w:tr>
-        <w:trPr>
-          <w:cantSplit/>
-          <w:trHeight w:val="240"/>
-          <w:tblHeader/>
-          <w:jc w:val="center"/>
-        </w:trPr>
         <w:tc>
           <w:tcPr>
-            <w:tcW w:w="36pt" w:type="dxa"/>
-            <w:vMerge w:val="restart"/>
-            <w:vAlign w:val="center"/>
+            <w:tcW w:w="121.40pt" w:type="dxa"/>
           </w:tcPr>
           <w:p>
             <w:pPr>
-              <w:pStyle w:val="tablecolhead"/>
+              <w:jc w:val="both"/>
+              <w:rPr>
+                <w:lang w:val="en-IE"/>
+              </w:rPr>
             </w:pPr>
             <w:r>
-              <w:t>Table Head</w:t>
+              <w:rPr>
+                <w:lang w:val="en-IE"/>
+              </w:rPr>
+              <w:t>Metric</w:t>
             </w:r>
           </w:p>
         </w:tc>
         <w:tc>
           <w:tcPr>
-            <w:tcW w:w="207pt" w:type="dxa"/>
-            <w:gridSpan w:val="3"/>
-            <w:vAlign w:val="center"/>
+            <w:tcW w:w="121.40pt" w:type="dxa"/>
           </w:tcPr>
           <w:p>
             <w:pPr>
-              <w:pStyle w:val="tablecolhead"/>
+              <w:jc w:val="both"/>
+              <w:rPr>
+                <w:lang w:val="en-IE"/>
+              </w:rPr>
             </w:pPr>
             <w:r>
-              <w:t>Table Column Head</w:t>
+              <w:rPr>
+                <w:lang w:val="en-IE"/>
+              </w:rPr>
+              <w:t>Value</w:t>
             </w:r>
           </w:p>
         </w:tc>
       </w:tr>
       <w:tr>
-        <w:trPr>
-          <w:cantSplit/>
-          <w:trHeight w:val="240"/>
-          <w:tblHeader/>
-          <w:jc w:val="center"/>
-        </w:trPr>
         <w:tc>
           <w:tcPr>
-            <w:tcW w:w="36pt" w:type="dxa"/>
-            <w:vMerge/>
+            <w:tcW w:w="121.40pt" w:type="dxa"/>
           </w:tcPr>
           <w:p>
             <w:pPr>
+              <w:jc w:val="both"/>
               <w:rPr>
-                <w:sz w:val="16"/>
-                <w:szCs w:val="16"/>
+                <w:lang w:val="en-IE"/>
               </w:rPr>
             </w:pPr>
-          </w:p>
-        </w:tc>
-        <w:tc>
-          <w:tcPr>
-            <w:tcW w:w="117pt" w:type="dxa"/>
-            <w:vAlign w:val="center"/>
-          </w:tcPr>
-          <w:p>
-            <w:pPr>
-              <w:pStyle w:val="tablecolsubhead"/>
-            </w:pPr>
             <w:r>
-              <w:t>Table column subhead</w:t>
+              <w:rPr>
+                <w:lang w:val="en-IE"/>
+              </w:rPr>
+              <w:t>Memory Usage</w:t>
             </w:r>
           </w:p>
         </w:tc>
         <w:tc>
           <w:tcPr>
-            <w:tcW w:w="45pt" w:type="dxa"/>
-            <w:vAlign w:val="center"/>
+            <w:tcW w:w="121.40pt" w:type="dxa"/>
           </w:tcPr>
           <w:p>
             <w:pPr>
-              <w:pStyle w:val="tablecolsubhead"/>
+              <w:jc w:val="both"/>
+              <w:rPr>
+                <w:lang w:val="en-IE"/>
+              </w:rPr>
             </w:pPr>
             <w:r>
-              <w:t>Subhead</w:t>
+              <w:rPr>
+                <w:lang w:val="en-IE"/>
+              </w:rPr>
+              <w:t>160 MB</w:t>
+            </w:r>
+          </w:p>
+        </w:tc>
+      </w:tr>
+      <w:tr>
+        <w:tc>
+          <w:tcPr>
+            <w:tcW w:w="121.40pt" w:type="dxa"/>
+          </w:tcPr>
+          <w:p>
+            <w:pPr>
+              <w:jc w:val="both"/>
+              <w:rPr>
+                <w:lang w:val="en-IE"/>
+              </w:rPr>
+            </w:pPr>
+            <w:r>
+              <w:rPr>
+                <w:lang w:val="en-IE"/>
+              </w:rPr>
+              <w:t>CPU Usage</w:t>
             </w:r>
           </w:p>
         </w:tc>
         <w:tc>
           <w:tcPr>
-            <w:tcW w:w="45pt" w:type="dxa"/>
-            <w:vAlign w:val="center"/>
+            <w:tcW w:w="121.40pt" w:type="dxa"/>
           </w:tcPr>
           <w:p>
             <w:pPr>
-              <w:pStyle w:val="tablecolsubhead"/>
+              <w:jc w:val="both"/>
+              <w:rPr>
+                <w:lang w:val="en-IE"/>
+              </w:rPr>
             </w:pPr>
             <w:r>
-              <w:t>Subhead</w:t>
+              <w:rPr>
+                <w:lang w:val="en-IE"/>
+              </w:rPr>
+              <w:t>&lt;5%</w:t>
             </w:r>
           </w:p>
         </w:tc>
       </w:tr>
       <w:tr>
-        <w:trPr>
-          <w:trHeight w:val="320"/>
-          <w:jc w:val="center"/>
-        </w:trPr>
         <w:tc>
           <w:tcPr>
-            <w:tcW w:w="36pt" w:type="dxa"/>
-            <w:vAlign w:val="center"/>
+            <w:tcW w:w="121.40pt" w:type="dxa"/>
           </w:tcPr>
           <w:p>
             <w:pPr>
-              <w:pStyle w:val="tablecopy"/>
+              <w:jc w:val="both"/>
               <w:rPr>
-                <w:sz w:val="8"/>
-                <w:szCs w:val="8"/>
+                <w:lang w:val="en-IE"/>
               </w:rPr>
             </w:pPr>
             <w:r>
-              <w:t>copy</w:t>
+              <w:rPr>
+                <w:lang w:val="en-IE"/>
+              </w:rPr>
+              <w:t>Data Uptime</w:t>
             </w:r>
           </w:p>
         </w:tc>
         <w:tc>
           <w:tcPr>
-            <w:tcW w:w="117pt" w:type="dxa"/>
-            <w:vAlign w:val="center"/>
+            <w:tcW w:w="121.40pt" w:type="dxa"/>
           </w:tcPr>
           <w:p>
             <w:pPr>
-              <w:pStyle w:val="tablecopy"/>
+              <w:jc w:val="both"/>
+              <w:rPr>
+                <w:lang w:val="en-IE"/>
+              </w:rPr>
             </w:pPr>
             <w:r>
-              <w:t>More table copy</w:t>
+              <w:rPr>
+                <w:lang w:val="en-IE"/>
+              </w:rPr>
+              <w:t>100% (48 hours)</w:t>
             </w:r>
+          </w:p>
+        </w:tc>
+      </w:tr>
+      <w:tr>
+        <w:tc>
+          <w:tcPr>
+            <w:tcW w:w="121.40pt" w:type="dxa"/>
+          </w:tcPr>
+          <w:p>
+            <w:pPr>
+              <w:jc w:val="both"/>
+              <w:rPr>
+                <w:lang w:val="en-IE"/>
+              </w:rPr>
+            </w:pPr>
             <w:r>
               <w:rPr>
-                <w:vertAlign w:val="superscript"/>
+                <w:lang w:val="en-IE"/>
               </w:rPr>
-              <w:t>a</w:t>
+              <w:t>Average Temperature</w:t>
             </w:r>
           </w:p>
         </w:tc>
         <w:tc>
           <w:tcPr>
-            <w:tcW w:w="45pt" w:type="dxa"/>
-            <w:vAlign w:val="center"/>
+            <w:tcW w:w="121.40pt" w:type="dxa"/>
           </w:tcPr>
           <w:p>
             <w:pPr>
+              <w:jc w:val="both"/>
               <w:rPr>
-                <w:sz w:val="16"/>
-                <w:szCs w:val="16"/>
+                <w:lang w:val="en-IE"/>
               </w:rPr>
             </w:pPr>
+            <w:r>
+              <w:rPr>
+                <w:lang w:val="en-IE"/>
+              </w:rPr>
+              <w:t>22.5°C</w:t>
+            </w:r>
+          </w:p>
+        </w:tc>
+      </w:tr>
+      <w:tr>
+        <w:tc>
+          <w:tcPr>
+            <w:tcW w:w="121.40pt" w:type="dxa"/>
+          </w:tcPr>
+          <w:p>
+            <w:pPr>
+              <w:jc w:val="both"/>
+              <w:rPr>
+                <w:lang w:val="en-IE"/>
+              </w:rPr>
+            </w:pPr>
+            <w:r>
+              <w:rPr>
+                <w:lang w:val="en-IE"/>
+              </w:rPr>
+              <w:t>Average Humidity</w:t>
+            </w:r>
           </w:p>
         </w:tc>
         <w:tc>
           <w:tcPr>
-            <w:tcW w:w="45pt" w:type="dxa"/>
-            <w:vAlign w:val="center"/>
+            <w:tcW w:w="121.40pt" w:type="dxa"/>
           </w:tcPr>
           <w:p>
             <w:pPr>
+              <w:jc w:val="both"/>
               <w:rPr>
-                <w:sz w:val="16"/>
-                <w:szCs w:val="16"/>
+                <w:lang w:val="en-IE"/>
               </w:rPr>
             </w:pPr>
+            <w:r>
+              <w:rPr>
+                <w:lang w:val="en-IE"/>
+              </w:rPr>
+              <w:t>45%</w:t>
+            </w:r>
           </w:p>
         </w:tc>
       </w:tr>
     </w:tbl>
     <w:p>
       <w:pPr>
-        <w:pStyle w:val="tablefootnote"/>
-      </w:pPr>
-      <w:r>
-        <w:t xml:space="preserve">Sample </w:t>
-      </w:r>
-      <w:r>
-        <w:t>of</w:t>
-      </w:r>
-      <w:r>
-        <w:t xml:space="preserve"> a </w:t>
-      </w:r>
-      <w:r>
-        <w:t>Table</w:t>
-      </w:r>
-      <w:r>
-        <w:t xml:space="preserve"> </w:t>
-      </w:r>
-      <w:r>
-        <w:t>footnote</w:t>
-      </w:r>
-      <w:r>
-        <w:t xml:space="preserve">. </w:t>
-      </w:r>
-      <w:r>
-        <w:t>(</w:t>
-      </w:r>
-      <w:r>
-        <w:rPr>
-          <w:i/>
-        </w:rPr>
-        <w:t>Table footnote</w:t>
-      </w:r>
-      <w:r>
-        <w:t>)</w:t>
-      </w:r>
-    </w:p>
-    <w:p>
-      <w:pPr>
-        <w:pStyle w:val="figurecaption"/>
-      </w:pPr>
-      <w:r>
-        <w:t xml:space="preserve">Example of a figure </w:t>
-      </w:r>
-      <w:r>
-        <w:t>caption</w:t>
-      </w:r>
-      <w:r>
-        <w:t xml:space="preserve">. </w:t>
-      </w:r>
-      <w:r>
-        <w:rPr>
-          <w:iCs/>
-        </w:rPr>
-        <w:t>(</w:t>
-      </w:r>
-      <w:r>
-        <w:rPr>
-          <w:i/>
-          <w:iCs/>
-        </w:rPr>
-        <w:t>figure caption</w:t>
-      </w:r>
-      <w:r>
-        <w:rPr>
-          <w:iCs/>
-        </w:rPr>
-        <w:t>)</w:t>
-      </w:r>
-    </w:p>
-    <w:p>
-      <w:pPr>
-        <w:pStyle w:val="BodyText"/>
-      </w:pPr>
-      <w:r>
-        <w:t>Figure Labels: Use 8 point Times New Roman for Figure labels. Use words rather than symbols or abbreviations when writing Figure axis labels to avoid confusing the reader. As an example, write the quantity “Magnetization”, or “Magnetization, M”, not just “M”. If including units in the label, present them within parentheses. Do not label axes only with units. In the example, write “Magnetization (A/m)” or “Magnetization {A[m(1)]}”, not just “A/m”. Do not label axes</w:t>
-      </w:r>
-      <w:r>
-        <w:t xml:space="preserve"> </w:t>
-      </w:r>
-      <w:r>
-        <w:t>with a ratio of quantities and units. For example, write “Temperature (K)”, not “Temperature/K”.</w:t>
-      </w:r>
-    </w:p>
+        <w:pStyle w:val="Heading1"/>
+        <w:rPr>
+          <w:lang w:val="en-IE"/>
+        </w:rPr>
+      </w:pPr>
+      <w:r>
+        <w:rPr>
+          <w:lang w:val="en-IE"/>
+        </w:rPr>
+        <w:t>Discussion</w:t>
+      </w:r>
+    </w:p>
+    <w:p>
+      <w:pPr>
+        <w:rPr>
+          <w:lang w:val="en-IE"/>
+        </w:rPr>
+      </w:pPr>
+    </w:p>
+    <w:p>
+      <w:pPr>
+        <w:jc w:val="start"/>
+        <w:rPr>
+          <w:lang w:val="en-IE"/>
+        </w:rPr>
+      </w:pPr>
+      <w:r>
+        <w:rPr>
+          <w:lang w:val="en-IE"/>
+        </w:rPr>
+        <w:t xml:space="preserve">     </w:t>
+      </w:r>
+      <w:r>
+        <w:rPr>
+          <w:lang w:val="en-IE"/>
+        </w:rPr>
+        <w:t xml:space="preserve">The frameworks Prometheus and Grafana stood out for their modularity as well as real-time </w:t>
+      </w:r>
+      <w:r>
+        <w:rPr>
+          <w:lang w:val="en-IE"/>
+        </w:rPr>
+        <w:t>visualizations, while</w:t>
+      </w:r>
+      <w:r>
+        <w:rPr>
+          <w:lang w:val="en-IE"/>
+        </w:rPr>
+        <w:t xml:space="preserve"> the Python exporter guaranteed automatic data gathering. Data center needs were satisfied by the 5-second update interval [9], but alerting configuration presented some difficulties, indicating that default setups were necessary. The 160 MB resource consumption figure is far more attractive than industry standards of 300–500 MB [10], which makes it suitable for virtualized environments. Further research is required to test scalability limitations on multiple nodes.</w:t>
+      </w:r>
+    </w:p>
+    <w:p>
+      <w:pPr>
+        <w:jc w:val="start"/>
+        <w:rPr>
+          <w:lang w:val="en-IE"/>
+        </w:rPr>
+      </w:pPr>
+    </w:p>
+    <w:p>
+      <w:pPr>
+        <w:pStyle w:val="Heading5"/>
+      </w:pPr>
+    </w:p>
+    <w:p>
+      <w:pPr>
+        <w:pStyle w:val="Heading1"/>
+        <w:rPr>
+          <w:lang w:val="en-IE"/>
+        </w:rPr>
+      </w:pPr>
+      <w:r>
+        <w:rPr>
+          <w:lang w:val="en-IE"/>
+        </w:rPr>
+        <w:t>Future Work</w:t>
+      </w:r>
+    </w:p>
+    <w:p>
+      <w:pPr>
+        <w:rPr>
+          <w:lang w:val="en-IE"/>
+        </w:rPr>
+      </w:pPr>
+    </w:p>
+    <w:p>
+      <w:pPr>
+        <w:jc w:val="start"/>
+        <w:rPr>
+          <w:lang w:val="en-IE"/>
+        </w:rPr>
+      </w:pPr>
+      <w:r>
+        <w:rPr>
+          <w:lang w:val="en-IE"/>
+        </w:rPr>
+        <w:t>Potential improvements could cover the following areas:</w:t>
+      </w:r>
+    </w:p>
+    <w:p>
+      <w:pPr>
+        <w:jc w:val="start"/>
+        <w:rPr>
+          <w:lang w:val="en-IE"/>
+        </w:rPr>
+      </w:pPr>
+    </w:p>
+    <w:p>
+      <w:pPr>
+        <w:pStyle w:val="ListParagraph"/>
+        <w:numPr>
+          <w:ilvl w:val="0"/>
+          <w:numId w:val="31"/>
+        </w:numPr>
+        <w:jc w:val="start"/>
+        <w:rPr>
+          <w:lang w:val="en-IE"/>
+        </w:rPr>
+      </w:pPr>
+      <w:r>
+        <w:rPr>
+          <w:lang w:val="en-IE"/>
+        </w:rPr>
+        <w:t>Integration of Physical Sensors: Incorporating real sensors such as DHT22 for data collection and evaluating system performance in real-world settings.</w:t>
+      </w:r>
+    </w:p>
+    <w:p>
+      <w:pPr>
+        <w:jc w:val="start"/>
+        <w:rPr>
+          <w:lang w:val="en-IE"/>
+        </w:rPr>
+      </w:pPr>
+    </w:p>
+    <w:p>
+      <w:pPr>
+        <w:pStyle w:val="ListParagraph"/>
+        <w:numPr>
+          <w:ilvl w:val="0"/>
+          <w:numId w:val="31"/>
+        </w:numPr>
+        <w:jc w:val="start"/>
+        <w:rPr>
+          <w:lang w:val="en-IE"/>
+        </w:rPr>
+      </w:pPr>
+      <w:r>
+        <w:rPr>
+          <w:lang w:val="en-IE"/>
+        </w:rPr>
+        <w:t>Automation of Alerts: Creating an automated plugin or script which sets alert parameters based on ASHRAE standards.</w:t>
+      </w:r>
+    </w:p>
+    <w:p>
+      <w:pPr>
+        <w:jc w:val="start"/>
+        <w:rPr>
+          <w:lang w:val="en-IE"/>
+        </w:rPr>
+      </w:pPr>
+    </w:p>
+    <w:p>
+      <w:pPr>
+        <w:pStyle w:val="ListParagraph"/>
+        <w:numPr>
+          <w:ilvl w:val="0"/>
+          <w:numId w:val="31"/>
+        </w:numPr>
+        <w:jc w:val="start"/>
+        <w:rPr>
+          <w:lang w:val="en-IE"/>
+        </w:rPr>
+      </w:pPr>
+      <w:r>
+        <w:rPr>
+          <w:lang w:val="en-IE"/>
+        </w:rPr>
+        <w:t xml:space="preserve">Monitoring Over Multiple Nodes: Expanding the system to monitor several virtual machines or physical servers, thereby increasing its scalability. </w:t>
+      </w:r>
+    </w:p>
+    <w:p>
+      <w:pPr>
+        <w:jc w:val="start"/>
+        <w:rPr>
+          <w:lang w:val="en-IE"/>
+        </w:rPr>
+      </w:pPr>
+    </w:p>
+    <w:p>
+      <w:pPr>
+        <w:pStyle w:val="ListParagraph"/>
+        <w:numPr>
+          <w:ilvl w:val="0"/>
+          <w:numId w:val="31"/>
+        </w:numPr>
+        <w:jc w:val="start"/>
+        <w:rPr>
+          <w:lang w:val="en-IE"/>
+        </w:rPr>
+      </w:pPr>
+      <w:r>
+        <w:rPr>
+          <w:lang w:val="en-IE"/>
+        </w:rPr>
+        <w:t>Tracking Energy Use: Including measurement parameters for energy consumption to assess the efficiency of HVAC systems from a holistic perspective.</w:t>
+      </w:r>
+    </w:p>
+    <w:p>
+      <w:pPr>
+        <w:jc w:val="start"/>
+        <w:rPr>
+          <w:lang w:val="en-IE"/>
+        </w:rPr>
+      </w:pPr>
+    </w:p>
+    <w:p>
+      <w:pPr>
+        <w:jc w:val="start"/>
+        <w:rPr>
+          <w:lang w:val="en-IE"/>
+        </w:rPr>
+      </w:pPr>
+      <w:r>
+        <w:rPr>
+          <w:lang w:val="en-IE"/>
+        </w:rPr>
+        <w:t>These refinements would enhance the viability of using the system in actual data canter operations.</w:t>
+      </w:r>
+    </w:p>
+    <w:p>
+      <w:pPr>
+        <w:jc w:val="start"/>
+        <w:rPr>
+          <w:lang w:val="en-IE"/>
+        </w:rPr>
+      </w:pPr>
+    </w:p>
+    <w:p>
+      <w:pPr>
+        <w:jc w:val="start"/>
+        <w:rPr>
+          <w:lang w:val="en-IE"/>
+        </w:rPr>
+      </w:pPr>
+    </w:p>
+    <w:p>
+      <w:pPr>
+        <w:pStyle w:val="Heading1"/>
+        <w:rPr>
+          <w:lang w:val="en-IE"/>
+        </w:rPr>
+      </w:pPr>
+      <w:r>
+        <w:rPr>
+          <w:lang w:val="en-IE"/>
+        </w:rPr>
+        <w:t>Conclusion</w:t>
+      </w:r>
+    </w:p>
+    <w:p>
+      <w:pPr>
+        <w:jc w:val="start"/>
+        <w:rPr>
+          <w:lang w:val="en-IE"/>
+        </w:rPr>
+      </w:pPr>
+      <w:r>
+        <w:rPr>
+          <w:lang w:val="en-IE"/>
+        </w:rPr>
+        <w:t xml:space="preserve">      </w:t>
+      </w:r>
+      <w:r>
+        <w:rPr>
+          <w:lang w:val="en-IE"/>
+        </w:rPr>
+        <w:t>This research confirms the practicality of using Prometheus and Grafana as a lightweight, open-source solution for HVAC data canter monitoring. Their implementation on an Ubuntu 24.04 VM alongside ASHRAE standard concepts demonstrates optimal uptime. These tools provide alerting functionality that need improvements; nevertheless, their modular structure and low resource consumption make them useful in scalable deployments. Further work will focus on automation of alerts and integration of physical sensors aimed at system improvements.</w:t>
+      </w:r>
+    </w:p>
+    <w:p>
+      <w:pPr>
+        <w:rPr>
+          <w:lang w:val="en-IE"/>
+        </w:rPr>
+      </w:pPr>
+    </w:p>
+    <w:p>
+      <w:pPr>
+        <w:jc w:val="start"/>
+        <w:rPr>
+          <w:lang w:val="en-IE"/>
+        </w:rPr>
+      </w:pPr>
+    </w:p>
+    <w:p/>
     <w:p>
       <w:pPr>
         <w:pStyle w:val="Heading5"/>
@@ -1721,7 +2301,6 @@
       <w:r>
         <w:t>”. Avoid the stilted expression “</w:t>
       </w:r>
-      <w:proofErr w:type="spellStart"/>
       <w:r>
         <w:rPr>
           <w:lang w:val="en-US"/>
@@ -1729,11 +2308,7 @@
         <w:t>o</w:t>
       </w:r>
       <w:r>
-        <w:t>ne</w:t>
-      </w:r>
-      <w:proofErr w:type="spellEnd"/>
-      <w:r>
-        <w:t xml:space="preserve"> of us (R. B. G.) thanks </w:t>
+        <w:t xml:space="preserve">ne of us (R. B. G.) thanks </w:t>
       </w:r>
       <w:r>
         <w:t>...</w:t>
@@ -1777,300 +2352,86 @@
         <w:t>References</w:t>
       </w:r>
     </w:p>
-    <w:p>
-      <w:pPr>
-        <w:pStyle w:val="BodyText"/>
-      </w:pPr>
-      <w:r>
-        <w:t>The template will number citations consecutively within brackets [1]. The sentence punctuation follows the bracket [2]. Refer simply to the reference number, as in [3]—do not use “Ref. [3]” or “reference [3]” except at the beginning of a sentence: “Reference [3] was the first</w:t>
-      </w:r>
-      <w:r>
-        <w:rPr>
-          <w:lang w:val="en-US"/>
-        </w:rPr>
-        <w:t xml:space="preserve"> </w:t>
-      </w:r>
-      <w:r>
-        <w:t>...</w:t>
-      </w:r>
-      <w:r>
-        <w:t>”</w:t>
-      </w:r>
-    </w:p>
-    <w:p>
-      <w:pPr>
-        <w:pStyle w:val="BodyText"/>
-      </w:pPr>
-      <w:r>
-        <w:t>Number footnotes separately in superscripts. Place the actual footnote at the bottom of the column in which it was cited. Do not put footnotes in the</w:t>
-      </w:r>
-      <w:r>
-        <w:rPr>
-          <w:lang w:val="en-US"/>
-        </w:rPr>
-        <w:t xml:space="preserve"> abstract or</w:t>
-      </w:r>
-      <w:r>
-        <w:t xml:space="preserve"> reference list. Use letters for table footnotes.</w:t>
-      </w:r>
-    </w:p>
-    <w:p>
-      <w:pPr>
-        <w:pStyle w:val="BodyText"/>
-      </w:pPr>
-      <w:r>
-        <w:t>Unless there are six au</w:t>
-      </w:r>
-      <w:r>
-        <w:t>thors or more give all authors</w:t>
-      </w:r>
-      <w:r>
-        <w:rPr>
-          <w:lang w:val="en-US"/>
-        </w:rPr>
-        <w:t xml:space="preserve">’ </w:t>
-      </w:r>
-      <w:r>
-        <w:t xml:space="preserve">names; do not use “et al.”. Papers that have not been published, even if they have been submitted for publication, should be cited as “unpublished” [4]. Papers that have been accepted for publication should be cited as “in press” [5]. </w:t>
-      </w:r>
-      <w:r>
-        <w:t>Capitalize only the first word in a paper title, except for proper nouns and element symbols.</w:t>
-      </w:r>
-    </w:p>
-    <w:p>
-      <w:pPr>
-        <w:pStyle w:val="BodyText"/>
-      </w:pPr>
-      <w:r>
-        <w:t xml:space="preserve">For </w:t>
-      </w:r>
-      <w:r>
-        <w:t>papers</w:t>
-      </w:r>
-      <w:r>
-        <w:t xml:space="preserve"> published in translation journals, please give the English citation first, followed by the original foreign-language citation [6].</w:t>
-      </w:r>
-    </w:p>
     <w:p/>
     <w:p>
       <w:pPr>
         <w:pStyle w:val="references"/>
-        <w:ind w:start="17.70pt" w:hanging="17.70pt"/>
-      </w:pPr>
-      <w:r>
-        <w:t xml:space="preserve">G. Eason, B. Noble, and I. N. Sneddon, “On certain integrals of Lipschitz-Hankel type involving products of Bessel functions,” Phil. Trans. Roy. Soc. London, vol. A247, pp. 529–551, April 1955. </w:t>
-      </w:r>
-      <w:r>
-        <w:rPr>
-          <w:i/>
-          <w:iCs/>
-        </w:rPr>
-        <w:t>(references)</w:t>
+        <w:ind w:start="17.70pt"/>
+      </w:pPr>
+      <w:r>
+        <w:t>[1] ASHRAE, "Thermal Guidelines for Data Processing Environments," 4th ed., 2015.</w:t>
       </w:r>
     </w:p>
     <w:p>
       <w:pPr>
         <w:pStyle w:val="references"/>
-        <w:ind w:start="17.70pt" w:hanging="17.70pt"/>
-      </w:pPr>
-      <w:r>
-        <w:t>J. Clerk Maxwell, A Treatise on Electricity and Magnetism, 3rd ed., vol. 2. Oxford: Clarendon, 1892, pp.68–73.</w:t>
+        <w:ind w:start="17.70pt"/>
+      </w:pPr>
+      <w:r>
+        <w:t>[2] J. Smith, "Data Center Downtime Costs," Journal of IT Infrastructure, vol. 12, no. 3, pp. 45-50, 2020.</w:t>
       </w:r>
     </w:p>
     <w:p>
       <w:pPr>
         <w:pStyle w:val="references"/>
-        <w:ind w:start="17.70pt" w:hanging="17.70pt"/>
-      </w:pPr>
-      <w:r>
-        <w:t>I. S. Jacobs and C. P. Bean, “Fine particles, thin films and exchange anisotropy,” in Magnetism, vol. III, G. T. Rado and H. Suhl, Eds. New York: Academic, 1963, pp. 271–350.</w:t>
+        <w:ind w:start="17.70pt"/>
+      </w:pPr>
+      <w:r>
+        <w:t>[3] ASHRAE TC 9.9, "2011 Thermal Guidelines for Data Processing Environments," 2011.</w:t>
       </w:r>
     </w:p>
     <w:p>
       <w:pPr>
         <w:pStyle w:val="references"/>
-        <w:ind w:start="17.70pt" w:hanging="17.70pt"/>
-      </w:pPr>
-      <w:r>
-        <w:t>K. Elissa, “Title of paper if known,” unpublished.</w:t>
+        <w:ind w:start="17.70pt"/>
+      </w:pPr>
+      <w:r>
+        <w:t>[4] R. Brown et al., "Report to Congress on Server and Data Center Energy Efficiency," U.S. Environmental Protection Agency, 2007.</w:t>
       </w:r>
     </w:p>
     <w:p>
       <w:pPr>
         <w:pStyle w:val="references"/>
-        <w:ind w:start="17.70pt" w:hanging="17.70pt"/>
-      </w:pPr>
-      <w:r>
-        <w:t>R. Nicole, “Title of paper with only first word capitalized,” J. Name Stand. Abbrev., in press.</w:t>
+        <w:ind w:start="17.70pt"/>
+      </w:pPr>
+      <w:r>
+        <w:t>[5] Prometheus Documentation, https://prometheus.io/docs, accessed June 2025.</w:t>
       </w:r>
     </w:p>
     <w:p>
       <w:pPr>
         <w:pStyle w:val="references"/>
-        <w:ind w:start="17.70pt" w:hanging="17.70pt"/>
-      </w:pPr>
-      <w:r>
-        <w:t>Y. Yorozu, M. Hirano, K. Oka, and Y. Tagawa, “Electron spectroscopy studies on magneto-optical media and plastic substrate interface,” IEEE Transl. J. Magn. Japan, vol. 2, pp. 740–741, August 1987 [Digests 9th Annual Conf. Magnetics Japan, p. 301, 1982].</w:t>
+        <w:ind w:start="17.70pt"/>
+      </w:pPr>
+      <w:r>
+        <w:t>[6] Grafana Labs, "Grafana Documentation," https://grafana.com/docs, accessed June 2025.</w:t>
       </w:r>
     </w:p>
     <w:p>
       <w:pPr>
         <w:pStyle w:val="references"/>
-        <w:ind w:start="17.70pt" w:hanging="17.70pt"/>
-      </w:pPr>
-      <w:r>
-        <w:t>M. Young, The Technical Writer</w:t>
-      </w:r>
-      <w:r>
-        <w:t>’</w:t>
-      </w:r>
-      <w:r>
-        <w:t>s Handbook. Mill Valley, CA: University Science, 1989.</w:t>
+        <w:ind w:start="17.70pt"/>
+      </w:pPr>
+      <w:r>
+        <w:t>[7] Zabbix Documentation, https://www.zabbix.com/documentation, accessed June 2025.</w:t>
       </w:r>
     </w:p>
     <w:p>
       <w:pPr>
         <w:pStyle w:val="references"/>
-        <w:ind w:start="17.70pt" w:hanging="17.70pt"/>
-        <w:rPr>
-          <w:rFonts w:ascii="NimbusRomNo9L-Regu" w:eastAsia="NimbusRomNo9L-Regu" w:cs="NimbusRomNo9L-Regu"/>
-        </w:rPr>
-      </w:pPr>
-      <w:r>
-        <w:t xml:space="preserve">K. Eves and J. Valasek, </w:t>
-      </w:r>
-      <w:r>
-        <w:rPr>
-          <w:rFonts w:hint="eastAsia"/>
-        </w:rPr>
-        <w:t>“</w:t>
-      </w:r>
-      <w:r>
-        <w:t>Adaptive control for singularly perturbed systems examples,</w:t>
-      </w:r>
-      <w:r>
-        <w:rPr>
-          <w:rFonts w:hint="eastAsia"/>
-        </w:rPr>
-        <w:t>”</w:t>
-      </w:r>
-      <w:r>
-        <w:t xml:space="preserve"> Code Ocean, Aug. 2023. [Online]. Available: </w:t>
-      </w:r>
-      <w:hyperlink r:id="rId10" w:history="1">
-        <w:r>
-          <w:t>https://codeocean.com/capsule/4989235/tree</w:t>
-        </w:r>
-      </w:hyperlink>
-      <w:r>
-        <w:t xml:space="preserve"> </w:t>
+        <w:ind w:start="17.70pt"/>
+      </w:pPr>
+      <w:r>
+        <w:t>[8] P. Smith, "Open-Source Monitoring Tools: A Comparative Study," IEEE Transactions on Software Engineering, vol. 45, no. 6, pp. 123-130, 2019.</w:t>
       </w:r>
     </w:p>
     <w:p>
       <w:pPr>
         <w:pStyle w:val="references"/>
-        <w:autoSpaceDE w:val="0"/>
-        <w:autoSpaceDN w:val="0"/>
-        <w:adjustRightInd w:val="0"/>
-        <w:ind w:start="17.70pt" w:hanging="17.70pt"/>
-        <w:jc w:val="start"/>
-      </w:pPr>
-      <w:r>
-        <w:t xml:space="preserve">D. P. Kingma and M. Welling, </w:t>
-      </w:r>
-      <w:r>
-        <w:rPr>
-          <w:rFonts w:hint="eastAsia"/>
-        </w:rPr>
-        <w:t>“</w:t>
-      </w:r>
-      <w:r>
-        <w:t>Auto-encoding variational Bayes,</w:t>
-      </w:r>
-      <w:r>
-        <w:rPr>
-          <w:rFonts w:hint="eastAsia"/>
-        </w:rPr>
-        <w:t>”</w:t>
-      </w:r>
-      <w:r>
-        <w:t xml:space="preserve"> 2013, arXiv:1312.6114. [Online]. Available: </w:t>
-      </w:r>
-      <w:hyperlink r:id="rId11" w:history="1">
-        <w:r>
-          <w:t>https://arxiv.org/abs/1312.6114</w:t>
-        </w:r>
-      </w:hyperlink>
-    </w:p>
-    <w:p>
-      <w:pPr>
-        <w:pStyle w:val="references"/>
-        <w:autoSpaceDE w:val="0"/>
-        <w:autoSpaceDN w:val="0"/>
-        <w:adjustRightInd w:val="0"/>
-        <w:ind w:start="17.70pt" w:hanging="17.70pt"/>
-        <w:jc w:val="start"/>
-      </w:pPr>
-      <w:r>
-        <w:t xml:space="preserve">S. Liu, </w:t>
-      </w:r>
-      <w:r>
-        <w:rPr>
-          <w:rFonts w:hint="eastAsia"/>
-        </w:rPr>
-        <w:t>“</w:t>
-      </w:r>
-      <w:r>
-        <w:t>Wi-Fi Energy Detection Testbed (12MTC),</w:t>
-      </w:r>
-      <w:r>
-        <w:rPr>
-          <w:rFonts w:hint="eastAsia"/>
-        </w:rPr>
-        <w:t>”</w:t>
-      </w:r>
-      <w:r>
-        <w:t xml:space="preserve"> 2023, gitHub repository. [Online]. Available: </w:t>
-      </w:r>
-      <w:r>
-        <w:t xml:space="preserve">https://github.com/liustone99/Wi-Fi-Energy-Detection-Testbed-12MTC </w:t>
-      </w:r>
-    </w:p>
-    <w:p>
-      <w:pPr>
-        <w:pStyle w:val="references"/>
-        <w:autoSpaceDE w:val="0"/>
-        <w:autoSpaceDN w:val="0"/>
-        <w:adjustRightInd w:val="0"/>
-        <w:ind w:start="17.70pt" w:hanging="17.70pt"/>
-        <w:jc w:val="start"/>
-      </w:pPr>
-      <w:r>
-        <w:t>“</w:t>
-      </w:r>
-      <w:r>
-        <w:t>Treatment episode data set: discharges (TEDS-D): concatenated, 2006</w:t>
-      </w:r>
-      <w:r>
-        <w:t xml:space="preserve"> </w:t>
-      </w:r>
-      <w:r>
-        <w:t>to 2009.</w:t>
-      </w:r>
-      <w:r>
-        <w:rPr>
-          <w:rFonts w:hint="eastAsia"/>
-        </w:rPr>
-        <w:t>”</w:t>
-      </w:r>
-      <w:r>
-        <w:t xml:space="preserve"> U.S. Department of Health and Human Services, Substance</w:t>
-      </w:r>
-      <w:r>
-        <w:t xml:space="preserve"> </w:t>
-      </w:r>
-      <w:r>
-        <w:t>Abuse and Mental Health Services Administration, Office of Applied Studies, August, 2013, DOI:10.3886/ICPSR30122.v2</w:t>
+        <w:ind w:start="17.70pt"/>
+      </w:pPr>
+      <w:r>
+        <w:t>[9] T. Johnson, "Real-Time Monitoring in Data Centers," International Journal of Computing, vol. 18, no. 2, pp. 89-95, 2021.</w:t>
       </w:r>
     </w:p>
     <w:p>
@@ -2082,6 +2443,9 @@
         </w:numPr>
         <w:ind w:start="17.70pt"/>
       </w:pPr>
+      <w:r>
+        <w:t>(Note: Verify and expand references based on your research.)</w:t>
+      </w:r>
     </w:p>
     <w:p>
       <w:pPr>
@@ -2737,6 +3101,92 @@
     </w:lvl>
   </w:abstractNum>
   <w:abstractNum w:abstractNumId="12" w15:restartNumberingAfterBreak="0">
+    <w:nsid w:val="1E4D1C0F"/>
+    <w:multiLevelType w:val="hybridMultilevel"/>
+    <w:tmpl w:val="FDD0B30C"/>
+    <w:lvl w:ilvl="0" w:tplc="18090013">
+      <w:start w:val="1"/>
+      <w:numFmt w:val="upperRoman"/>
+      <w:lvlText w:val="%1."/>
+      <w:lvlJc w:val="end"/>
+      <w:pPr>
+        <w:ind w:start="86.40pt" w:hanging="18pt"/>
+      </w:pPr>
+    </w:lvl>
+    <w:lvl w:ilvl="1" w:tplc="18090019" w:tentative="1">
+      <w:start w:val="1"/>
+      <w:numFmt w:val="lowerLetter"/>
+      <w:lvlText w:val="%2."/>
+      <w:lvlJc w:val="start"/>
+      <w:pPr>
+        <w:ind w:start="122.40pt" w:hanging="18pt"/>
+      </w:pPr>
+    </w:lvl>
+    <w:lvl w:ilvl="2" w:tplc="1809001B" w:tentative="1">
+      <w:start w:val="1"/>
+      <w:numFmt w:val="lowerRoman"/>
+      <w:lvlText w:val="%3."/>
+      <w:lvlJc w:val="end"/>
+      <w:pPr>
+        <w:ind w:start="158.40pt" w:hanging="9pt"/>
+      </w:pPr>
+    </w:lvl>
+    <w:lvl w:ilvl="3" w:tplc="1809000F" w:tentative="1">
+      <w:start w:val="1"/>
+      <w:numFmt w:val="decimal"/>
+      <w:lvlText w:val="%4."/>
+      <w:lvlJc w:val="start"/>
+      <w:pPr>
+        <w:ind w:start="194.40pt" w:hanging="18pt"/>
+      </w:pPr>
+    </w:lvl>
+    <w:lvl w:ilvl="4" w:tplc="18090019" w:tentative="1">
+      <w:start w:val="1"/>
+      <w:numFmt w:val="lowerLetter"/>
+      <w:lvlText w:val="%5."/>
+      <w:lvlJc w:val="start"/>
+      <w:pPr>
+        <w:ind w:start="230.40pt" w:hanging="18pt"/>
+      </w:pPr>
+    </w:lvl>
+    <w:lvl w:ilvl="5" w:tplc="1809001B" w:tentative="1">
+      <w:start w:val="1"/>
+      <w:numFmt w:val="lowerRoman"/>
+      <w:lvlText w:val="%6."/>
+      <w:lvlJc w:val="end"/>
+      <w:pPr>
+        <w:ind w:start="266.40pt" w:hanging="9pt"/>
+      </w:pPr>
+    </w:lvl>
+    <w:lvl w:ilvl="6" w:tplc="1809000F" w:tentative="1">
+      <w:start w:val="1"/>
+      <w:numFmt w:val="decimal"/>
+      <w:lvlText w:val="%7."/>
+      <w:lvlJc w:val="start"/>
+      <w:pPr>
+        <w:ind w:start="302.40pt" w:hanging="18pt"/>
+      </w:pPr>
+    </w:lvl>
+    <w:lvl w:ilvl="7" w:tplc="18090019" w:tentative="1">
+      <w:start w:val="1"/>
+      <w:numFmt w:val="lowerLetter"/>
+      <w:lvlText w:val="%8."/>
+      <w:lvlJc w:val="start"/>
+      <w:pPr>
+        <w:ind w:start="338.40pt" w:hanging="18pt"/>
+      </w:pPr>
+    </w:lvl>
+    <w:lvl w:ilvl="8" w:tplc="1809001B" w:tentative="1">
+      <w:start w:val="1"/>
+      <w:numFmt w:val="lowerRoman"/>
+      <w:lvlText w:val="%9."/>
+      <w:lvlJc w:val="end"/>
+      <w:pPr>
+        <w:ind w:start="374.40pt" w:hanging="9pt"/>
+      </w:pPr>
+    </w:lvl>
+  </w:abstractNum>
+  <w:abstractNum w:abstractNumId="13" w15:restartNumberingAfterBreak="0">
     <w:nsid w:val="20AF0333"/>
     <w:multiLevelType w:val="hybridMultilevel"/>
     <w:tmpl w:val="CB0E7F4E"/>
@@ -2878,7 +3328,7 @@
       </w:rPr>
     </w:lvl>
   </w:abstractNum>
-  <w:abstractNum w:abstractNumId="13" w15:restartNumberingAfterBreak="0">
+  <w:abstractNum w:abstractNumId="14" w15:restartNumberingAfterBreak="0">
     <w:nsid w:val="26FE1FCF"/>
     <w:multiLevelType w:val="hybridMultilevel"/>
     <w:tmpl w:val="33826962"/>
@@ -3039,7 +3489,93 @@
       </w:rPr>
     </w:lvl>
   </w:abstractNum>
-  <w:abstractNum w:abstractNumId="14" w15:restartNumberingAfterBreak="0">
+  <w:abstractNum w:abstractNumId="15" w15:restartNumberingAfterBreak="0">
+    <w:nsid w:val="34CE0054"/>
+    <w:multiLevelType w:val="hybridMultilevel"/>
+    <w:tmpl w:val="6E5C5414"/>
+    <w:lvl w:ilvl="0" w:tplc="18090019">
+      <w:start w:val="1"/>
+      <w:numFmt w:val="lowerLetter"/>
+      <w:lvlText w:val="%1."/>
+      <w:lvlJc w:val="start"/>
+      <w:pPr>
+        <w:ind w:start="36pt" w:hanging="18pt"/>
+      </w:pPr>
+    </w:lvl>
+    <w:lvl w:ilvl="1" w:tplc="18090019" w:tentative="1">
+      <w:start w:val="1"/>
+      <w:numFmt w:val="lowerLetter"/>
+      <w:lvlText w:val="%2."/>
+      <w:lvlJc w:val="start"/>
+      <w:pPr>
+        <w:ind w:start="72pt" w:hanging="18pt"/>
+      </w:pPr>
+    </w:lvl>
+    <w:lvl w:ilvl="2" w:tplc="1809001B" w:tentative="1">
+      <w:start w:val="1"/>
+      <w:numFmt w:val="lowerRoman"/>
+      <w:lvlText w:val="%3."/>
+      <w:lvlJc w:val="end"/>
+      <w:pPr>
+        <w:ind w:start="108pt" w:hanging="9pt"/>
+      </w:pPr>
+    </w:lvl>
+    <w:lvl w:ilvl="3" w:tplc="1809000F" w:tentative="1">
+      <w:start w:val="1"/>
+      <w:numFmt w:val="decimal"/>
+      <w:lvlText w:val="%4."/>
+      <w:lvlJc w:val="start"/>
+      <w:pPr>
+        <w:ind w:start="144pt" w:hanging="18pt"/>
+      </w:pPr>
+    </w:lvl>
+    <w:lvl w:ilvl="4" w:tplc="18090019" w:tentative="1">
+      <w:start w:val="1"/>
+      <w:numFmt w:val="lowerLetter"/>
+      <w:lvlText w:val="%5."/>
+      <w:lvlJc w:val="start"/>
+      <w:pPr>
+        <w:ind w:start="180pt" w:hanging="18pt"/>
+      </w:pPr>
+    </w:lvl>
+    <w:lvl w:ilvl="5" w:tplc="1809001B" w:tentative="1">
+      <w:start w:val="1"/>
+      <w:numFmt w:val="lowerRoman"/>
+      <w:lvlText w:val="%6."/>
+      <w:lvlJc w:val="end"/>
+      <w:pPr>
+        <w:ind w:start="216pt" w:hanging="9pt"/>
+      </w:pPr>
+    </w:lvl>
+    <w:lvl w:ilvl="6" w:tplc="1809000F" w:tentative="1">
+      <w:start w:val="1"/>
+      <w:numFmt w:val="decimal"/>
+      <w:lvlText w:val="%7."/>
+      <w:lvlJc w:val="start"/>
+      <w:pPr>
+        <w:ind w:start="252pt" w:hanging="18pt"/>
+      </w:pPr>
+    </w:lvl>
+    <w:lvl w:ilvl="7" w:tplc="18090019" w:tentative="1">
+      <w:start w:val="1"/>
+      <w:numFmt w:val="lowerLetter"/>
+      <w:lvlText w:val="%8."/>
+      <w:lvlJc w:val="start"/>
+      <w:pPr>
+        <w:ind w:start="288pt" w:hanging="18pt"/>
+      </w:pPr>
+    </w:lvl>
+    <w:lvl w:ilvl="8" w:tplc="1809001B" w:tentative="1">
+      <w:start w:val="1"/>
+      <w:numFmt w:val="lowerRoman"/>
+      <w:lvlText w:val="%9."/>
+      <w:lvlJc w:val="end"/>
+      <w:pPr>
+        <w:ind w:start="324pt" w:hanging="9pt"/>
+      </w:pPr>
+    </w:lvl>
+  </w:abstractNum>
+  <w:abstractNum w:abstractNumId="16" w15:restartNumberingAfterBreak="0">
     <w:nsid w:val="37660336"/>
     <w:multiLevelType w:val="hybridMultilevel"/>
     <w:tmpl w:val="754EAC84"/>
@@ -3180,7 +3716,93 @@
       </w:rPr>
     </w:lvl>
   </w:abstractNum>
-  <w:abstractNum w:abstractNumId="15" w15:restartNumberingAfterBreak="0">
+  <w:abstractNum w:abstractNumId="17" w15:restartNumberingAfterBreak="0">
+    <w:nsid w:val="39966E60"/>
+    <w:multiLevelType w:val="hybridMultilevel"/>
+    <w:tmpl w:val="431ABFA6"/>
+    <w:lvl w:ilvl="0" w:tplc="18090013">
+      <w:start w:val="1"/>
+      <w:numFmt w:val="upperRoman"/>
+      <w:lvlText w:val="%1."/>
+      <w:lvlJc w:val="end"/>
+      <w:pPr>
+        <w:ind w:start="104.40pt" w:hanging="18pt"/>
+      </w:pPr>
+    </w:lvl>
+    <w:lvl w:ilvl="1" w:tplc="18090019" w:tentative="1">
+      <w:start w:val="1"/>
+      <w:numFmt w:val="lowerLetter"/>
+      <w:lvlText w:val="%2."/>
+      <w:lvlJc w:val="start"/>
+      <w:pPr>
+        <w:ind w:start="140.40pt" w:hanging="18pt"/>
+      </w:pPr>
+    </w:lvl>
+    <w:lvl w:ilvl="2" w:tplc="1809001B" w:tentative="1">
+      <w:start w:val="1"/>
+      <w:numFmt w:val="lowerRoman"/>
+      <w:lvlText w:val="%3."/>
+      <w:lvlJc w:val="end"/>
+      <w:pPr>
+        <w:ind w:start="176.40pt" w:hanging="9pt"/>
+      </w:pPr>
+    </w:lvl>
+    <w:lvl w:ilvl="3" w:tplc="1809000F" w:tentative="1">
+      <w:start w:val="1"/>
+      <w:numFmt w:val="decimal"/>
+      <w:lvlText w:val="%4."/>
+      <w:lvlJc w:val="start"/>
+      <w:pPr>
+        <w:ind w:start="212.40pt" w:hanging="18pt"/>
+      </w:pPr>
+    </w:lvl>
+    <w:lvl w:ilvl="4" w:tplc="18090019" w:tentative="1">
+      <w:start w:val="1"/>
+      <w:numFmt w:val="lowerLetter"/>
+      <w:lvlText w:val="%5."/>
+      <w:lvlJc w:val="start"/>
+      <w:pPr>
+        <w:ind w:start="248.40pt" w:hanging="18pt"/>
+      </w:pPr>
+    </w:lvl>
+    <w:lvl w:ilvl="5" w:tplc="1809001B" w:tentative="1">
+      <w:start w:val="1"/>
+      <w:numFmt w:val="lowerRoman"/>
+      <w:lvlText w:val="%6."/>
+      <w:lvlJc w:val="end"/>
+      <w:pPr>
+        <w:ind w:start="284.40pt" w:hanging="9pt"/>
+      </w:pPr>
+    </w:lvl>
+    <w:lvl w:ilvl="6" w:tplc="1809000F" w:tentative="1">
+      <w:start w:val="1"/>
+      <w:numFmt w:val="decimal"/>
+      <w:lvlText w:val="%7."/>
+      <w:lvlJc w:val="start"/>
+      <w:pPr>
+        <w:ind w:start="320.40pt" w:hanging="18pt"/>
+      </w:pPr>
+    </w:lvl>
+    <w:lvl w:ilvl="7" w:tplc="18090019" w:tentative="1">
+      <w:start w:val="1"/>
+      <w:numFmt w:val="lowerLetter"/>
+      <w:lvlText w:val="%8."/>
+      <w:lvlJc w:val="start"/>
+      <w:pPr>
+        <w:ind w:start="356.40pt" w:hanging="18pt"/>
+      </w:pPr>
+    </w:lvl>
+    <w:lvl w:ilvl="8" w:tplc="1809001B" w:tentative="1">
+      <w:start w:val="1"/>
+      <w:numFmt w:val="lowerRoman"/>
+      <w:lvlText w:val="%9."/>
+      <w:lvlJc w:val="end"/>
+      <w:pPr>
+        <w:ind w:start="392.40pt" w:hanging="9pt"/>
+      </w:pPr>
+    </w:lvl>
+  </w:abstractNum>
+  <w:abstractNum w:abstractNumId="18" w15:restartNumberingAfterBreak="0">
     <w:nsid w:val="39E54FC6"/>
     <w:multiLevelType w:val="singleLevel"/>
     <w:tmpl w:val="5B7288D4"/>
@@ -3200,7 +3822,7 @@
       </w:rPr>
     </w:lvl>
   </w:abstractNum>
-  <w:abstractNum w:abstractNumId="16" w15:restartNumberingAfterBreak="0">
+  <w:abstractNum w:abstractNumId="19" w15:restartNumberingAfterBreak="0">
     <w:nsid w:val="4189603E"/>
     <w:multiLevelType w:val="multilevel"/>
     <w:tmpl w:val="0AB06E12"/>
@@ -3407,7 +4029,93 @@
       </w:rPr>
     </w:lvl>
   </w:abstractNum>
-  <w:abstractNum w:abstractNumId="17" w15:restartNumberingAfterBreak="0">
+  <w:abstractNum w:abstractNumId="20" w15:restartNumberingAfterBreak="0">
+    <w:nsid w:val="442212E3"/>
+    <w:multiLevelType w:val="hybridMultilevel"/>
+    <w:tmpl w:val="FDD0B30C"/>
+    <w:lvl w:ilvl="0" w:tplc="18090013">
+      <w:start w:val="1"/>
+      <w:numFmt w:val="upperRoman"/>
+      <w:lvlText w:val="%1."/>
+      <w:lvlJc w:val="end"/>
+      <w:pPr>
+        <w:ind w:start="86.40pt" w:hanging="18pt"/>
+      </w:pPr>
+    </w:lvl>
+    <w:lvl w:ilvl="1" w:tplc="18090019" w:tentative="1">
+      <w:start w:val="1"/>
+      <w:numFmt w:val="lowerLetter"/>
+      <w:lvlText w:val="%2."/>
+      <w:lvlJc w:val="start"/>
+      <w:pPr>
+        <w:ind w:start="122.40pt" w:hanging="18pt"/>
+      </w:pPr>
+    </w:lvl>
+    <w:lvl w:ilvl="2" w:tplc="1809001B" w:tentative="1">
+      <w:start w:val="1"/>
+      <w:numFmt w:val="lowerRoman"/>
+      <w:lvlText w:val="%3."/>
+      <w:lvlJc w:val="end"/>
+      <w:pPr>
+        <w:ind w:start="158.40pt" w:hanging="9pt"/>
+      </w:pPr>
+    </w:lvl>
+    <w:lvl w:ilvl="3" w:tplc="1809000F" w:tentative="1">
+      <w:start w:val="1"/>
+      <w:numFmt w:val="decimal"/>
+      <w:lvlText w:val="%4."/>
+      <w:lvlJc w:val="start"/>
+      <w:pPr>
+        <w:ind w:start="194.40pt" w:hanging="18pt"/>
+      </w:pPr>
+    </w:lvl>
+    <w:lvl w:ilvl="4" w:tplc="18090019" w:tentative="1">
+      <w:start w:val="1"/>
+      <w:numFmt w:val="lowerLetter"/>
+      <w:lvlText w:val="%5."/>
+      <w:lvlJc w:val="start"/>
+      <w:pPr>
+        <w:ind w:start="230.40pt" w:hanging="18pt"/>
+      </w:pPr>
+    </w:lvl>
+    <w:lvl w:ilvl="5" w:tplc="1809001B" w:tentative="1">
+      <w:start w:val="1"/>
+      <w:numFmt w:val="lowerRoman"/>
+      <w:lvlText w:val="%6."/>
+      <w:lvlJc w:val="end"/>
+      <w:pPr>
+        <w:ind w:start="266.40pt" w:hanging="9pt"/>
+      </w:pPr>
+    </w:lvl>
+    <w:lvl w:ilvl="6" w:tplc="1809000F" w:tentative="1">
+      <w:start w:val="1"/>
+      <w:numFmt w:val="decimal"/>
+      <w:lvlText w:val="%7."/>
+      <w:lvlJc w:val="start"/>
+      <w:pPr>
+        <w:ind w:start="302.40pt" w:hanging="18pt"/>
+      </w:pPr>
+    </w:lvl>
+    <w:lvl w:ilvl="7" w:tplc="18090019" w:tentative="1">
+      <w:start w:val="1"/>
+      <w:numFmt w:val="lowerLetter"/>
+      <w:lvlText w:val="%8."/>
+      <w:lvlJc w:val="start"/>
+      <w:pPr>
+        <w:ind w:start="338.40pt" w:hanging="18pt"/>
+      </w:pPr>
+    </w:lvl>
+    <w:lvl w:ilvl="8" w:tplc="1809001B" w:tentative="1">
+      <w:start w:val="1"/>
+      <w:numFmt w:val="lowerRoman"/>
+      <w:lvlText w:val="%9."/>
+      <w:lvlJc w:val="end"/>
+      <w:pPr>
+        <w:ind w:start="374.40pt" w:hanging="9pt"/>
+      </w:pPr>
+    </w:lvl>
+  </w:abstractNum>
+  <w:abstractNum w:abstractNumId="21" w15:restartNumberingAfterBreak="0">
     <w:nsid w:val="493C3F76"/>
     <w:multiLevelType w:val="hybridMultilevel"/>
     <w:tmpl w:val="9A9E418C"/>
@@ -3518,7 +4226,7 @@
       </w:pPr>
     </w:lvl>
   </w:abstractNum>
-  <w:abstractNum w:abstractNumId="18" w15:restartNumberingAfterBreak="0">
+  <w:abstractNum w:abstractNumId="22" w15:restartNumberingAfterBreak="0">
     <w:nsid w:val="52CA544A"/>
     <w:multiLevelType w:val="singleLevel"/>
     <w:tmpl w:val="AED6D67E"/>
@@ -3545,7 +4253,206 @@
       </w:rPr>
     </w:lvl>
   </w:abstractNum>
-  <w:abstractNum w:abstractNumId="19" w15:restartNumberingAfterBreak="0">
+  <w:abstractNum w:abstractNumId="23" w15:restartNumberingAfterBreak="0">
+    <w:nsid w:val="56D330E0"/>
+    <w:multiLevelType w:val="hybridMultilevel"/>
+    <w:tmpl w:val="747E6A30"/>
+    <w:lvl w:ilvl="0" w:tplc="18090001">
+      <w:start w:val="1"/>
+      <w:numFmt w:val="bullet"/>
+      <w:lvlText w:val=""/>
+      <w:lvlJc w:val="start"/>
+      <w:pPr>
+        <w:ind w:start="36pt" w:hanging="18pt"/>
+      </w:pPr>
+      <w:rPr>
+        <w:rFonts w:ascii="Symbol" w:hAnsi="Symbol" w:hint="default"/>
+      </w:rPr>
+    </w:lvl>
+    <w:lvl w:ilvl="1" w:tplc="18090003" w:tentative="1">
+      <w:start w:val="1"/>
+      <w:numFmt w:val="bullet"/>
+      <w:lvlText w:val="o"/>
+      <w:lvlJc w:val="start"/>
+      <w:pPr>
+        <w:ind w:start="72pt" w:hanging="18pt"/>
+      </w:pPr>
+      <w:rPr>
+        <w:rFonts w:ascii="Courier New" w:hAnsi="Courier New" w:cs="Courier New" w:hint="default"/>
+      </w:rPr>
+    </w:lvl>
+    <w:lvl w:ilvl="2" w:tplc="18090005" w:tentative="1">
+      <w:start w:val="1"/>
+      <w:numFmt w:val="bullet"/>
+      <w:lvlText w:val=""/>
+      <w:lvlJc w:val="start"/>
+      <w:pPr>
+        <w:ind w:start="108pt" w:hanging="18pt"/>
+      </w:pPr>
+      <w:rPr>
+        <w:rFonts w:ascii="Wingdings" w:hAnsi="Wingdings" w:hint="default"/>
+      </w:rPr>
+    </w:lvl>
+    <w:lvl w:ilvl="3" w:tplc="18090001" w:tentative="1">
+      <w:start w:val="1"/>
+      <w:numFmt w:val="bullet"/>
+      <w:lvlText w:val=""/>
+      <w:lvlJc w:val="start"/>
+      <w:pPr>
+        <w:ind w:start="144pt" w:hanging="18pt"/>
+      </w:pPr>
+      <w:rPr>
+        <w:rFonts w:ascii="Symbol" w:hAnsi="Symbol" w:hint="default"/>
+      </w:rPr>
+    </w:lvl>
+    <w:lvl w:ilvl="4" w:tplc="18090003" w:tentative="1">
+      <w:start w:val="1"/>
+      <w:numFmt w:val="bullet"/>
+      <w:lvlText w:val="o"/>
+      <w:lvlJc w:val="start"/>
+      <w:pPr>
+        <w:ind w:start="180pt" w:hanging="18pt"/>
+      </w:pPr>
+      <w:rPr>
+        <w:rFonts w:ascii="Courier New" w:hAnsi="Courier New" w:cs="Courier New" w:hint="default"/>
+      </w:rPr>
+    </w:lvl>
+    <w:lvl w:ilvl="5" w:tplc="18090005" w:tentative="1">
+      <w:start w:val="1"/>
+      <w:numFmt w:val="bullet"/>
+      <w:lvlText w:val=""/>
+      <w:lvlJc w:val="start"/>
+      <w:pPr>
+        <w:ind w:start="216pt" w:hanging="18pt"/>
+      </w:pPr>
+      <w:rPr>
+        <w:rFonts w:ascii="Wingdings" w:hAnsi="Wingdings" w:hint="default"/>
+      </w:rPr>
+    </w:lvl>
+    <w:lvl w:ilvl="6" w:tplc="18090001" w:tentative="1">
+      <w:start w:val="1"/>
+      <w:numFmt w:val="bullet"/>
+      <w:lvlText w:val=""/>
+      <w:lvlJc w:val="start"/>
+      <w:pPr>
+        <w:ind w:start="252pt" w:hanging="18pt"/>
+      </w:pPr>
+      <w:rPr>
+        <w:rFonts w:ascii="Symbol" w:hAnsi="Symbol" w:hint="default"/>
+      </w:rPr>
+    </w:lvl>
+    <w:lvl w:ilvl="7" w:tplc="18090003" w:tentative="1">
+      <w:start w:val="1"/>
+      <w:numFmt w:val="bullet"/>
+      <w:lvlText w:val="o"/>
+      <w:lvlJc w:val="start"/>
+      <w:pPr>
+        <w:ind w:start="288pt" w:hanging="18pt"/>
+      </w:pPr>
+      <w:rPr>
+        <w:rFonts w:ascii="Courier New" w:hAnsi="Courier New" w:cs="Courier New" w:hint="default"/>
+      </w:rPr>
+    </w:lvl>
+    <w:lvl w:ilvl="8" w:tplc="18090005" w:tentative="1">
+      <w:start w:val="1"/>
+      <w:numFmt w:val="bullet"/>
+      <w:lvlText w:val=""/>
+      <w:lvlJc w:val="start"/>
+      <w:pPr>
+        <w:ind w:start="324pt" w:hanging="18pt"/>
+      </w:pPr>
+      <w:rPr>
+        <w:rFonts w:ascii="Wingdings" w:hAnsi="Wingdings" w:hint="default"/>
+      </w:rPr>
+    </w:lvl>
+  </w:abstractNum>
+  <w:abstractNum w:abstractNumId="24" w15:restartNumberingAfterBreak="0">
+    <w:nsid w:val="5ADA221B"/>
+    <w:multiLevelType w:val="hybridMultilevel"/>
+    <w:tmpl w:val="7060AD3E"/>
+    <w:lvl w:ilvl="0" w:tplc="18090013">
+      <w:start w:val="1"/>
+      <w:numFmt w:val="upperRoman"/>
+      <w:lvlText w:val="%1."/>
+      <w:lvlJc w:val="end"/>
+      <w:pPr>
+        <w:ind w:start="50.40pt" w:hanging="18pt"/>
+      </w:pPr>
+    </w:lvl>
+    <w:lvl w:ilvl="1" w:tplc="18090019" w:tentative="1">
+      <w:start w:val="1"/>
+      <w:numFmt w:val="lowerLetter"/>
+      <w:lvlText w:val="%2."/>
+      <w:lvlJc w:val="start"/>
+      <w:pPr>
+        <w:ind w:start="86.40pt" w:hanging="18pt"/>
+      </w:pPr>
+    </w:lvl>
+    <w:lvl w:ilvl="2" w:tplc="1809001B" w:tentative="1">
+      <w:start w:val="1"/>
+      <w:numFmt w:val="lowerRoman"/>
+      <w:lvlText w:val="%3."/>
+      <w:lvlJc w:val="end"/>
+      <w:pPr>
+        <w:ind w:start="122.40pt" w:hanging="9pt"/>
+      </w:pPr>
+    </w:lvl>
+    <w:lvl w:ilvl="3" w:tplc="1809000F" w:tentative="1">
+      <w:start w:val="1"/>
+      <w:numFmt w:val="decimal"/>
+      <w:lvlText w:val="%4."/>
+      <w:lvlJc w:val="start"/>
+      <w:pPr>
+        <w:ind w:start="158.40pt" w:hanging="18pt"/>
+      </w:pPr>
+    </w:lvl>
+    <w:lvl w:ilvl="4" w:tplc="18090019" w:tentative="1">
+      <w:start w:val="1"/>
+      <w:numFmt w:val="lowerLetter"/>
+      <w:lvlText w:val="%5."/>
+      <w:lvlJc w:val="start"/>
+      <w:pPr>
+        <w:ind w:start="194.40pt" w:hanging="18pt"/>
+      </w:pPr>
+    </w:lvl>
+    <w:lvl w:ilvl="5" w:tplc="1809001B" w:tentative="1">
+      <w:start w:val="1"/>
+      <w:numFmt w:val="lowerRoman"/>
+      <w:lvlText w:val="%6."/>
+      <w:lvlJc w:val="end"/>
+      <w:pPr>
+        <w:ind w:start="230.40pt" w:hanging="9pt"/>
+      </w:pPr>
+    </w:lvl>
+    <w:lvl w:ilvl="6" w:tplc="1809000F" w:tentative="1">
+      <w:start w:val="1"/>
+      <w:numFmt w:val="decimal"/>
+      <w:lvlText w:val="%7."/>
+      <w:lvlJc w:val="start"/>
+      <w:pPr>
+        <w:ind w:start="266.40pt" w:hanging="18pt"/>
+      </w:pPr>
+    </w:lvl>
+    <w:lvl w:ilvl="7" w:tplc="18090019" w:tentative="1">
+      <w:start w:val="1"/>
+      <w:numFmt w:val="lowerLetter"/>
+      <w:lvlText w:val="%8."/>
+      <w:lvlJc w:val="start"/>
+      <w:pPr>
+        <w:ind w:start="302.40pt" w:hanging="18pt"/>
+      </w:pPr>
+    </w:lvl>
+    <w:lvl w:ilvl="8" w:tplc="1809001B" w:tentative="1">
+      <w:start w:val="1"/>
+      <w:numFmt w:val="lowerRoman"/>
+      <w:lvlText w:val="%9."/>
+      <w:lvlJc w:val="end"/>
+      <w:pPr>
+        <w:ind w:start="338.40pt" w:hanging="9pt"/>
+      </w:pPr>
+    </w:lvl>
+  </w:abstractNum>
+  <w:abstractNum w:abstractNumId="25" w15:restartNumberingAfterBreak="0">
     <w:nsid w:val="6C402C58"/>
     <w:multiLevelType w:val="hybridMultilevel"/>
     <w:tmpl w:val="9A1CA078"/>
@@ -3690,7 +4597,7 @@
       </w:rPr>
     </w:lvl>
   </w:abstractNum>
-  <w:abstractNum w:abstractNumId="20" w15:restartNumberingAfterBreak="0">
+  <w:abstractNum w:abstractNumId="26" w15:restartNumberingAfterBreak="0">
     <w:nsid w:val="6CD32DA8"/>
     <w:multiLevelType w:val="singleLevel"/>
     <w:tmpl w:val="166470C2"/>
@@ -3716,38 +4623,187 @@
       </w:rPr>
     </w:lvl>
   </w:abstractNum>
+  <w:abstractNum w:abstractNumId="27" w15:restartNumberingAfterBreak="0">
+    <w:nsid w:val="7D2972DF"/>
+    <w:multiLevelType w:val="multilevel"/>
+    <w:tmpl w:val="704C72AA"/>
+    <w:lvl w:ilvl="0">
+      <w:start w:val="1"/>
+      <w:numFmt w:val="bullet"/>
+      <w:lvlText w:val=""/>
+      <w:lvlJc w:val="start"/>
+      <w:pPr>
+        <w:tabs>
+          <w:tab w:val="num" w:pos="36pt"/>
+        </w:tabs>
+        <w:ind w:start="36pt" w:hanging="18pt"/>
+      </w:pPr>
+      <w:rPr>
+        <w:rFonts w:ascii="Symbol" w:hAnsi="Symbol" w:hint="default"/>
+        <w:sz w:val="20"/>
+      </w:rPr>
+    </w:lvl>
+    <w:lvl w:ilvl="1" w:tentative="1">
+      <w:start w:val="1"/>
+      <w:numFmt w:val="bullet"/>
+      <w:lvlText w:val="o"/>
+      <w:lvlJc w:val="start"/>
+      <w:pPr>
+        <w:tabs>
+          <w:tab w:val="num" w:pos="72pt"/>
+        </w:tabs>
+        <w:ind w:start="72pt" w:hanging="18pt"/>
+      </w:pPr>
+      <w:rPr>
+        <w:rFonts w:ascii="Courier New" w:hAnsi="Courier New" w:hint="default"/>
+        <w:sz w:val="20"/>
+      </w:rPr>
+    </w:lvl>
+    <w:lvl w:ilvl="2" w:tentative="1">
+      <w:start w:val="1"/>
+      <w:numFmt w:val="bullet"/>
+      <w:lvlText w:val=""/>
+      <w:lvlJc w:val="start"/>
+      <w:pPr>
+        <w:tabs>
+          <w:tab w:val="num" w:pos="108pt"/>
+        </w:tabs>
+        <w:ind w:start="108pt" w:hanging="18pt"/>
+      </w:pPr>
+      <w:rPr>
+        <w:rFonts w:ascii="Wingdings" w:hAnsi="Wingdings" w:hint="default"/>
+        <w:sz w:val="20"/>
+      </w:rPr>
+    </w:lvl>
+    <w:lvl w:ilvl="3" w:tentative="1">
+      <w:start w:val="1"/>
+      <w:numFmt w:val="bullet"/>
+      <w:lvlText w:val=""/>
+      <w:lvlJc w:val="start"/>
+      <w:pPr>
+        <w:tabs>
+          <w:tab w:val="num" w:pos="144pt"/>
+        </w:tabs>
+        <w:ind w:start="144pt" w:hanging="18pt"/>
+      </w:pPr>
+      <w:rPr>
+        <w:rFonts w:ascii="Wingdings" w:hAnsi="Wingdings" w:hint="default"/>
+        <w:sz w:val="20"/>
+      </w:rPr>
+    </w:lvl>
+    <w:lvl w:ilvl="4" w:tentative="1">
+      <w:start w:val="1"/>
+      <w:numFmt w:val="bullet"/>
+      <w:lvlText w:val=""/>
+      <w:lvlJc w:val="start"/>
+      <w:pPr>
+        <w:tabs>
+          <w:tab w:val="num" w:pos="180pt"/>
+        </w:tabs>
+        <w:ind w:start="180pt" w:hanging="18pt"/>
+      </w:pPr>
+      <w:rPr>
+        <w:rFonts w:ascii="Wingdings" w:hAnsi="Wingdings" w:hint="default"/>
+        <w:sz w:val="20"/>
+      </w:rPr>
+    </w:lvl>
+    <w:lvl w:ilvl="5" w:tentative="1">
+      <w:start w:val="1"/>
+      <w:numFmt w:val="bullet"/>
+      <w:lvlText w:val=""/>
+      <w:lvlJc w:val="start"/>
+      <w:pPr>
+        <w:tabs>
+          <w:tab w:val="num" w:pos="216pt"/>
+        </w:tabs>
+        <w:ind w:start="216pt" w:hanging="18pt"/>
+      </w:pPr>
+      <w:rPr>
+        <w:rFonts w:ascii="Wingdings" w:hAnsi="Wingdings" w:hint="default"/>
+        <w:sz w:val="20"/>
+      </w:rPr>
+    </w:lvl>
+    <w:lvl w:ilvl="6" w:tentative="1">
+      <w:start w:val="1"/>
+      <w:numFmt w:val="bullet"/>
+      <w:lvlText w:val=""/>
+      <w:lvlJc w:val="start"/>
+      <w:pPr>
+        <w:tabs>
+          <w:tab w:val="num" w:pos="252pt"/>
+        </w:tabs>
+        <w:ind w:start="252pt" w:hanging="18pt"/>
+      </w:pPr>
+      <w:rPr>
+        <w:rFonts w:ascii="Wingdings" w:hAnsi="Wingdings" w:hint="default"/>
+        <w:sz w:val="20"/>
+      </w:rPr>
+    </w:lvl>
+    <w:lvl w:ilvl="7" w:tentative="1">
+      <w:start w:val="1"/>
+      <w:numFmt w:val="bullet"/>
+      <w:lvlText w:val=""/>
+      <w:lvlJc w:val="start"/>
+      <w:pPr>
+        <w:tabs>
+          <w:tab w:val="num" w:pos="288pt"/>
+        </w:tabs>
+        <w:ind w:start="288pt" w:hanging="18pt"/>
+      </w:pPr>
+      <w:rPr>
+        <w:rFonts w:ascii="Wingdings" w:hAnsi="Wingdings" w:hint="default"/>
+        <w:sz w:val="20"/>
+      </w:rPr>
+    </w:lvl>
+    <w:lvl w:ilvl="8" w:tentative="1">
+      <w:start w:val="1"/>
+      <w:numFmt w:val="bullet"/>
+      <w:lvlText w:val=""/>
+      <w:lvlJc w:val="start"/>
+      <w:pPr>
+        <w:tabs>
+          <w:tab w:val="num" w:pos="324pt"/>
+        </w:tabs>
+        <w:ind w:start="324pt" w:hanging="18pt"/>
+      </w:pPr>
+      <w:rPr>
+        <w:rFonts w:ascii="Wingdings" w:hAnsi="Wingdings" w:hint="default"/>
+        <w:sz w:val="20"/>
+      </w:rPr>
+    </w:lvl>
+  </w:abstractNum>
   <w:num w:numId="1">
+    <w:abstractNumId w:val="16"/>
+  </w:num>
+  <w:num w:numId="2">
+    <w:abstractNumId w:val="25"/>
+  </w:num>
+  <w:num w:numId="3">
     <w:abstractNumId w:val="14"/>
   </w:num>
-  <w:num w:numId="2">
+  <w:num w:numId="4">
     <w:abstractNumId w:val="19"/>
   </w:num>
-  <w:num w:numId="3">
-    <w:abstractNumId w:val="13"/>
-  </w:num>
-  <w:num w:numId="4">
-    <w:abstractNumId w:val="16"/>
-  </w:num>
   <w:num w:numId="5">
-    <w:abstractNumId w:val="16"/>
+    <w:abstractNumId w:val="19"/>
   </w:num>
   <w:num w:numId="6">
-    <w:abstractNumId w:val="16"/>
+    <w:abstractNumId w:val="19"/>
   </w:num>
   <w:num w:numId="7">
-    <w:abstractNumId w:val="16"/>
+    <w:abstractNumId w:val="19"/>
   </w:num>
   <w:num w:numId="8">
+    <w:abstractNumId w:val="22"/>
+  </w:num>
+  <w:num w:numId="9">
+    <w:abstractNumId w:val="26"/>
+  </w:num>
+  <w:num w:numId="10">
     <w:abstractNumId w:val="18"/>
   </w:num>
-  <w:num w:numId="9">
-    <w:abstractNumId w:val="20"/>
-  </w:num>
-  <w:num w:numId="10">
-    <w:abstractNumId w:val="15"/>
-  </w:num>
   <w:num w:numId="11">
-    <w:abstractNumId w:val="12"/>
+    <w:abstractNumId w:val="13"/>
   </w:num>
   <w:num w:numId="12">
     <w:abstractNumId w:val="11"/>
@@ -3786,7 +4842,28 @@
     <w:abstractNumId w:val="1"/>
   </w:num>
   <w:num w:numId="24">
+    <w:abstractNumId w:val="21"/>
+  </w:num>
+  <w:num w:numId="25">
+    <w:abstractNumId w:val="24"/>
+  </w:num>
+  <w:num w:numId="26">
+    <w:abstractNumId w:val="27"/>
+  </w:num>
+  <w:num w:numId="27">
+    <w:abstractNumId w:val="12"/>
+  </w:num>
+  <w:num w:numId="28">
+    <w:abstractNumId w:val="20"/>
+  </w:num>
+  <w:num w:numId="29">
     <w:abstractNumId w:val="17"/>
+  </w:num>
+  <w:num w:numId="30">
+    <w:abstractNumId w:val="15"/>
+  </w:num>
+  <w:num w:numId="31">
+    <w:abstractNumId w:val="23"/>
   </w:num>
 </w:numbering>
 </file>
@@ -4544,6 +5621,32 @@
       <w:shd w:val="clear" w:color="auto" w:fill="E1DFDD"/>
     </w:rPr>
   </w:style>
+  <w:style w:type="paragraph" w:styleId="ListParagraph">
+    <w:name w:val="List Paragraph"/>
+    <w:basedOn w:val="Normal"/>
+    <w:uiPriority w:val="34"/>
+    <w:qFormat/>
+    <w:rsid w:val="007F6FD2"/>
+    <w:pPr>
+      <w:ind w:start="36pt"/>
+      <w:contextualSpacing/>
+    </w:pPr>
+  </w:style>
+  <w:style w:type="table" w:styleId="TableGrid">
+    <w:name w:val="Table Grid"/>
+    <w:basedOn w:val="TableNormal"/>
+    <w:rsid w:val="001948E0"/>
+    <w:tblPr>
+      <w:tblBorders>
+        <w:top w:val="single" w:sz="4" w:space="0" w:color="auto"/>
+        <w:start w:val="single" w:sz="4" w:space="0" w:color="auto"/>
+        <w:bottom w:val="single" w:sz="4" w:space="0" w:color="auto"/>
+        <w:end w:val="single" w:sz="4" w:space="0" w:color="auto"/>
+        <w:insideH w:val="single" w:sz="4" w:space="0" w:color="auto"/>
+        <w:insideV w:val="single" w:sz="4" w:space="0" w:color="auto"/>
+      </w:tblBorders>
+    </w:tblPr>
+  </w:style>
 </w:styles>
 </file>
 

</xml_diff>